<commit_message>
mudanças index.html e mudanças no interacao sociais sprint 1.docx
</commit_message>
<xml_diff>
--- a/docs/Interacao Sociais Sprint 1 .docx
+++ b/docs/Interacao Sociais Sprint 1 .docx
@@ -1,6 +1,6 @@
 
 <file path=word/document.xml><?xml version="1.0" encoding="utf-8"?>
-<w:document xmlns:wpc="http://schemas.microsoft.com/office/word/2010/wordprocessingCanvas" xmlns:cx="http://schemas.microsoft.com/office/drawing/2014/chartex" xmlns:cx1="http://schemas.microsoft.com/office/drawing/2015/9/8/chartex" xmlns:cx2="http://schemas.microsoft.com/office/drawing/2015/10/21/chartex" xmlns:cx3="http://schemas.microsoft.com/office/drawing/2016/5/9/chartex" xmlns:cx4="http://schemas.microsoft.com/office/drawing/2016/5/10/chartex" xmlns:cx5="http://schemas.microsoft.com/office/drawing/2016/5/11/chartex" xmlns:cx6="http://schemas.microsoft.com/office/drawing/2016/5/12/chartex" xmlns:cx7="http://schemas.microsoft.com/office/drawing/2016/5/13/chartex" xmlns:cx8="http://schemas.microsoft.com/office/drawing/2016/5/14/chartex" xmlns:mc="http://schemas.openxmlformats.org/markup-compatibility/2006" xmlns:aink="http://schemas.microsoft.com/office/drawing/2016/ink" xmlns:am3d="http://schemas.microsoft.com/office/drawing/2017/model3d" xmlns:o="urn:schemas-microsoft-com:office:office" xmlns:r="http://schemas.openxmlformats.org/officeDocument/2006/relationships" xmlns:m="http://schemas.openxmlformats.org/officeDocument/2006/math" xmlns:v="urn:schemas-microsoft-com:vml" xmlns:wp14="http://schemas.microsoft.com/office/word/2010/wordprocessingDrawing" xmlns:wp="http://schemas.openxmlformats.org/drawingml/2006/wordprocessingDrawing" xmlns:w10="urn:schemas-microsoft-com:office:word" xmlns:w="http://schemas.openxmlformats.org/wordprocessingml/2006/main" xmlns:w14="http://schemas.microsoft.com/office/word/2010/wordml" xmlns:w15="http://schemas.microsoft.com/office/word/2012/wordml" xmlns:w16cex="http://schemas.microsoft.com/office/word/2018/wordml/cex" xmlns:w16cid="http://schemas.microsoft.com/office/word/2016/wordml/cid" xmlns:w16="http://schemas.microsoft.com/office/word/2018/wordml" xmlns:w16se="http://schemas.microsoft.com/office/word/2015/wordml/symex" xmlns:wpg="http://schemas.microsoft.com/office/word/2010/wordprocessingGroup" xmlns:wpi="http://schemas.microsoft.com/office/word/2010/wordprocessingInk" xmlns:wne="http://schemas.microsoft.com/office/word/2006/wordml" xmlns:wps="http://schemas.microsoft.com/office/word/2010/wordprocessingShape" mc:Ignorable="w14 w15 w16se w16cid w16 w16cex wp14">
+<w:document xmlns:wpc="http://schemas.microsoft.com/office/word/2010/wordprocessingCanvas" xmlns:cx="http://schemas.microsoft.com/office/drawing/2014/chartex" xmlns:cx1="http://schemas.microsoft.com/office/drawing/2015/9/8/chartex" xmlns:cx2="http://schemas.microsoft.com/office/drawing/2015/10/21/chartex" xmlns:cx3="http://schemas.microsoft.com/office/drawing/2016/5/9/chartex" xmlns:cx4="http://schemas.microsoft.com/office/drawing/2016/5/10/chartex" xmlns:cx5="http://schemas.microsoft.com/office/drawing/2016/5/11/chartex" xmlns:cx6="http://schemas.microsoft.com/office/drawing/2016/5/12/chartex" xmlns:cx7="http://schemas.microsoft.com/office/drawing/2016/5/13/chartex" xmlns:cx8="http://schemas.microsoft.com/office/drawing/2016/5/14/chartex" xmlns:mc="http://schemas.openxmlformats.org/markup-compatibility/2006" xmlns:aink="http://schemas.microsoft.com/office/drawing/2016/ink" xmlns:am3d="http://schemas.microsoft.com/office/drawing/2017/model3d" xmlns:o="urn:schemas-microsoft-com:office:office" xmlns:r="http://schemas.openxmlformats.org/officeDocument/2006/relationships" xmlns:m="http://schemas.openxmlformats.org/officeDocument/2006/math" xmlns:v="urn:schemas-microsoft-com:vml" xmlns:wp14="http://schemas.microsoft.com/office/word/2010/wordprocessingDrawing" xmlns:wp="http://schemas.openxmlformats.org/drawingml/2006/wordprocessingDrawing" xmlns:w10="urn:schemas-microsoft-com:office:word" xmlns:w="http://schemas.openxmlformats.org/wordprocessingml/2006/main" xmlns:w14="http://schemas.microsoft.com/office/word/2010/wordml" xmlns:w15="http://schemas.microsoft.com/office/word/2012/wordml" xmlns:w16cex="http://schemas.microsoft.com/office/word/2018/wordml/cex" xmlns:w16cid="http://schemas.microsoft.com/office/word/2016/wordml/cid" xmlns:w16="http://schemas.microsoft.com/office/word/2018/wordml" xmlns:w16se="http://schemas.microsoft.com/office/word/2015/wordml/symex" xmlns:wpg="http://schemas.microsoft.com/office/word/2010/wordprocessingGroup" xmlns:wpi="http://schemas.microsoft.com/office/word/2010/wordprocessingInk" xmlns:wne="http://schemas.microsoft.com/office/word/2006/wordml" xmlns:wps="http://schemas.microsoft.com/office/word/2010/wordprocessingShape" xmlns:a="http://schemas.openxmlformats.org/drawingml/2006/main" xmlns:pic="http://schemas.openxmlformats.org/drawingml/2006/picture" xmlns:a14="http://schemas.microsoft.com/office/drawing/2010/main" mc:Ignorable="w14 w15 w16se w16cid w16 w16cex wp14">
   <w:body>
     <w:p>
       <w:pPr>
@@ -58,7 +58,7 @@
         <w:pStyle w:val="Ttulo"/>
         <w:jc w:val="center"/>
       </w:pPr>
-      <w:bookmarkStart w:id="0" w:name="_heading=h.gjdgxs" w:colFirst="0" w:colLast="0"/>
+      <w:bookmarkStart w:name="_heading=h.gjdgxs" w:colFirst="0" w:colLast="0" w:id="0"/>
       <w:bookmarkEnd w:id="0"/>
       <w:r>
         <w:t xml:space="preserve">Interações Sociais </w:t>
@@ -72,7 +72,7 @@
           <w:color w:val="000000"/>
         </w:rPr>
       </w:pPr>
-      <w:bookmarkStart w:id="1" w:name="_heading=h.30j0zll" w:colFirst="0" w:colLast="0"/>
+      <w:bookmarkStart w:name="_heading=h.30j0zll" w:colFirst="0" w:colLast="0" w:id="1"/>
       <w:bookmarkEnd w:id="1"/>
       <w:r>
         <w:rPr>
@@ -118,12 +118,12 @@
         <w:tblW w:w="8370" w:type="dxa"/>
         <w:tblInd w:w="0" w:type="dxa"/>
         <w:tblBorders>
-          <w:top w:val="single" w:sz="8" w:space="0" w:color="000000"/>
-          <w:left w:val="single" w:sz="8" w:space="0" w:color="000000"/>
-          <w:bottom w:val="single" w:sz="8" w:space="0" w:color="000000"/>
-          <w:right w:val="single" w:sz="8" w:space="0" w:color="000000"/>
-          <w:insideH w:val="single" w:sz="8" w:space="0" w:color="000000"/>
-          <w:insideV w:val="single" w:sz="8" w:space="0" w:color="000000"/>
+          <w:top w:val="single" w:color="000000" w:sz="8" w:space="0"/>
+          <w:left w:val="single" w:color="000000" w:sz="8" w:space="0"/>
+          <w:bottom w:val="single" w:color="000000" w:sz="8" w:space="0"/>
+          <w:right w:val="single" w:color="000000" w:sz="8" w:space="0"/>
+          <w:insideH w:val="single" w:color="000000" w:sz="8" w:space="0"/>
+          <w:insideV w:val="single" w:color="000000" w:sz="8" w:space="0"/>
         </w:tblBorders>
         <w:tblLayout w:type="fixed"/>
         <w:tblLook w:val="0600" w:firstRow="0" w:lastRow="0" w:firstColumn="0" w:lastColumn="0" w:noHBand="1" w:noVBand="1"/>
@@ -1592,7 +1592,7 @@
         <w:ind w:left="2160" w:firstLine="720"/>
         <w:jc w:val="left"/>
       </w:pPr>
-      <w:bookmarkStart w:id="2" w:name="_heading=h.1fob9te" w:colFirst="0" w:colLast="0"/>
+      <w:bookmarkStart w:name="_heading=h.1fob9te" w:colFirst="0" w:colLast="0" w:id="2"/>
       <w:bookmarkEnd w:id="2"/>
       <w:r>
         <w:t xml:space="preserve">Belo Horizonte, </w:t>
@@ -1613,7 +1613,7 @@
       <w:pPr>
         <w:pStyle w:val="Subttulo"/>
       </w:pPr>
-      <w:bookmarkStart w:id="3" w:name="_heading=h.3znysh7" w:colFirst="0" w:colLast="0"/>
+      <w:bookmarkStart w:name="_heading=h.3znysh7" w:colFirst="0" w:colLast="0" w:id="3"/>
       <w:bookmarkEnd w:id="3"/>
       <w:r>
         <w:lastRenderedPageBreak/>
@@ -1638,7 +1638,7 @@
               <w:tab w:val="right" w:pos="9019"/>
             </w:tabs>
             <w:rPr>
-              <w:rFonts w:asciiTheme="minorHAnsi" w:eastAsiaTheme="minorEastAsia" w:hAnsiTheme="minorHAnsi" w:cstheme="minorBidi"/>
+              <w:rFonts w:asciiTheme="minorHAnsi" w:hAnsiTheme="minorHAnsi" w:eastAsiaTheme="minorEastAsia" w:cstheme="minorBidi"/>
               <w:noProof/>
             </w:rPr>
           </w:pPr>
@@ -1651,7 +1651,7 @@
           <w:r>
             <w:fldChar w:fldCharType="separate"/>
           </w:r>
-          <w:hyperlink w:anchor="_Toc53138821" w:history="1">
+          <w:hyperlink w:history="1" w:anchor="_Toc53138821">
             <w:r>
               <w:rPr>
                 <w:rStyle w:val="Hyperlink"/>
@@ -1662,7 +1662,7 @@
             </w:r>
             <w:r>
               <w:rPr>
-                <w:rFonts w:asciiTheme="minorHAnsi" w:eastAsiaTheme="minorEastAsia" w:hAnsiTheme="minorHAnsi" w:cstheme="minorBidi"/>
+                <w:rFonts w:asciiTheme="minorHAnsi" w:hAnsiTheme="minorHAnsi" w:eastAsiaTheme="minorEastAsia" w:cstheme="minorBidi"/>
                 <w:noProof/>
               </w:rPr>
               <w:tab/>
@@ -1732,11 +1732,11 @@
               <w:tab w:val="right" w:pos="9019"/>
             </w:tabs>
             <w:rPr>
-              <w:rFonts w:asciiTheme="minorHAnsi" w:eastAsiaTheme="minorEastAsia" w:hAnsiTheme="minorHAnsi" w:cstheme="minorBidi"/>
+              <w:rFonts w:asciiTheme="minorHAnsi" w:hAnsiTheme="minorHAnsi" w:eastAsiaTheme="minorEastAsia" w:cstheme="minorBidi"/>
               <w:noProof/>
             </w:rPr>
           </w:pPr>
-          <w:hyperlink w:anchor="_Toc53138822" w:history="1">
+          <w:hyperlink w:history="1" w:anchor="_Toc53138822">
             <w:r>
               <w:rPr>
                 <w:rStyle w:val="Hyperlink"/>
@@ -1802,11 +1802,11 @@
               <w:tab w:val="right" w:pos="9019"/>
             </w:tabs>
             <w:rPr>
-              <w:rFonts w:asciiTheme="minorHAnsi" w:eastAsiaTheme="minorEastAsia" w:hAnsiTheme="minorHAnsi" w:cstheme="minorBidi"/>
+              <w:rFonts w:asciiTheme="minorHAnsi" w:hAnsiTheme="minorHAnsi" w:eastAsiaTheme="minorEastAsia" w:cstheme="minorBidi"/>
               <w:noProof/>
             </w:rPr>
           </w:pPr>
-          <w:hyperlink w:anchor="_Toc53138823" w:history="1">
+          <w:hyperlink w:history="1" w:anchor="_Toc53138823">
             <w:r>
               <w:rPr>
                 <w:rStyle w:val="Hyperlink"/>
@@ -1872,11 +1872,11 @@
               <w:tab w:val="right" w:pos="9019"/>
             </w:tabs>
             <w:rPr>
-              <w:rFonts w:asciiTheme="minorHAnsi" w:eastAsiaTheme="minorEastAsia" w:hAnsiTheme="minorHAnsi" w:cstheme="minorBidi"/>
+              <w:rFonts w:asciiTheme="minorHAnsi" w:hAnsiTheme="minorHAnsi" w:eastAsiaTheme="minorEastAsia" w:cstheme="minorBidi"/>
               <w:noProof/>
             </w:rPr>
           </w:pPr>
-          <w:hyperlink w:anchor="_Toc53138824" w:history="1">
+          <w:hyperlink w:history="1" w:anchor="_Toc53138824">
             <w:r>
               <w:rPr>
                 <w:rStyle w:val="Hyperlink"/>
@@ -1942,11 +1942,11 @@
               <w:tab w:val="right" w:pos="9019"/>
             </w:tabs>
             <w:rPr>
-              <w:rFonts w:asciiTheme="minorHAnsi" w:eastAsiaTheme="minorEastAsia" w:hAnsiTheme="minorHAnsi" w:cstheme="minorBidi"/>
+              <w:rFonts w:asciiTheme="minorHAnsi" w:hAnsiTheme="minorHAnsi" w:eastAsiaTheme="minorEastAsia" w:cstheme="minorBidi"/>
               <w:noProof/>
             </w:rPr>
           </w:pPr>
-          <w:hyperlink w:anchor="_Toc53138825" w:history="1">
+          <w:hyperlink w:history="1" w:anchor="_Toc53138825">
             <w:r>
               <w:rPr>
                 <w:rStyle w:val="Hyperlink"/>
@@ -2013,11 +2013,11 @@
               <w:tab w:val="right" w:pos="9019"/>
             </w:tabs>
             <w:rPr>
-              <w:rFonts w:asciiTheme="minorHAnsi" w:eastAsiaTheme="minorEastAsia" w:hAnsiTheme="minorHAnsi" w:cstheme="minorBidi"/>
+              <w:rFonts w:asciiTheme="minorHAnsi" w:hAnsiTheme="minorHAnsi" w:eastAsiaTheme="minorEastAsia" w:cstheme="minorBidi"/>
               <w:noProof/>
             </w:rPr>
           </w:pPr>
-          <w:hyperlink w:anchor="_Toc53138826" w:history="1">
+          <w:hyperlink w:history="1" w:anchor="_Toc53138826">
             <w:r>
               <w:rPr>
                 <w:rStyle w:val="Hyperlink"/>
@@ -2028,7 +2028,7 @@
             </w:r>
             <w:r>
               <w:rPr>
-                <w:rFonts w:asciiTheme="minorHAnsi" w:eastAsiaTheme="minorEastAsia" w:hAnsiTheme="minorHAnsi" w:cstheme="minorBidi"/>
+                <w:rFonts w:asciiTheme="minorHAnsi" w:hAnsiTheme="minorHAnsi" w:eastAsiaTheme="minorEastAsia" w:cstheme="minorBidi"/>
                 <w:noProof/>
               </w:rPr>
               <w:tab/>
@@ -2098,11 +2098,11 @@
               <w:tab w:val="right" w:pos="9019"/>
             </w:tabs>
             <w:rPr>
-              <w:rFonts w:asciiTheme="minorHAnsi" w:eastAsiaTheme="minorEastAsia" w:hAnsiTheme="minorHAnsi" w:cstheme="minorBidi"/>
+              <w:rFonts w:asciiTheme="minorHAnsi" w:hAnsiTheme="minorHAnsi" w:eastAsiaTheme="minorEastAsia" w:cstheme="minorBidi"/>
               <w:noProof/>
             </w:rPr>
           </w:pPr>
-          <w:hyperlink w:anchor="_Toc53138827" w:history="1">
+          <w:hyperlink w:history="1" w:anchor="_Toc53138827">
             <w:r>
               <w:rPr>
                 <w:rStyle w:val="Hyperlink"/>
@@ -2168,11 +2168,11 @@
               <w:tab w:val="right" w:pos="9019"/>
             </w:tabs>
             <w:rPr>
-              <w:rFonts w:asciiTheme="minorHAnsi" w:eastAsiaTheme="minorEastAsia" w:hAnsiTheme="minorHAnsi" w:cstheme="minorBidi"/>
+              <w:rFonts w:asciiTheme="minorHAnsi" w:hAnsiTheme="minorHAnsi" w:eastAsiaTheme="minorEastAsia" w:cstheme="minorBidi"/>
               <w:noProof/>
             </w:rPr>
           </w:pPr>
-          <w:hyperlink w:anchor="_Toc53138828" w:history="1">
+          <w:hyperlink w:history="1" w:anchor="_Toc53138828">
             <w:r>
               <w:rPr>
                 <w:rStyle w:val="Hyperlink"/>
@@ -2237,11 +2237,11 @@
               <w:tab w:val="right" w:pos="9019"/>
             </w:tabs>
             <w:rPr>
-              <w:rFonts w:asciiTheme="minorHAnsi" w:eastAsiaTheme="minorEastAsia" w:hAnsiTheme="minorHAnsi" w:cstheme="minorBidi"/>
+              <w:rFonts w:asciiTheme="minorHAnsi" w:hAnsiTheme="minorHAnsi" w:eastAsiaTheme="minorEastAsia" w:cstheme="minorBidi"/>
               <w:noProof/>
             </w:rPr>
           </w:pPr>
-          <w:hyperlink w:anchor="_Toc53138829" w:history="1">
+          <w:hyperlink w:history="1" w:anchor="_Toc53138829">
             <w:r>
               <w:rPr>
                 <w:rStyle w:val="Hyperlink"/>
@@ -2307,11 +2307,11 @@
               <w:tab w:val="right" w:pos="9019"/>
             </w:tabs>
             <w:rPr>
-              <w:rFonts w:asciiTheme="minorHAnsi" w:eastAsiaTheme="minorEastAsia" w:hAnsiTheme="minorHAnsi" w:cstheme="minorBidi"/>
+              <w:rFonts w:asciiTheme="minorHAnsi" w:hAnsiTheme="minorHAnsi" w:eastAsiaTheme="minorEastAsia" w:cstheme="minorBidi"/>
               <w:noProof/>
             </w:rPr>
           </w:pPr>
-          <w:hyperlink w:anchor="_Toc53138830" w:history="1">
+          <w:hyperlink w:history="1" w:anchor="_Toc53138830">
             <w:r>
               <w:rPr>
                 <w:rStyle w:val="Hyperlink"/>
@@ -2377,11 +2377,11 @@
               <w:tab w:val="right" w:pos="9019"/>
             </w:tabs>
             <w:rPr>
-              <w:rFonts w:asciiTheme="minorHAnsi" w:eastAsiaTheme="minorEastAsia" w:hAnsiTheme="minorHAnsi" w:cstheme="minorBidi"/>
+              <w:rFonts w:asciiTheme="minorHAnsi" w:hAnsiTheme="minorHAnsi" w:eastAsiaTheme="minorEastAsia" w:cstheme="minorBidi"/>
               <w:noProof/>
             </w:rPr>
           </w:pPr>
-          <w:hyperlink w:anchor="_Toc53138831" w:history="1">
+          <w:hyperlink w:history="1" w:anchor="_Toc53138831">
             <w:r>
               <w:rPr>
                 <w:rStyle w:val="Hyperlink"/>
@@ -2447,11 +2447,11 @@
               <w:tab w:val="right" w:pos="9019"/>
             </w:tabs>
             <w:rPr>
-              <w:rFonts w:asciiTheme="minorHAnsi" w:eastAsiaTheme="minorEastAsia" w:hAnsiTheme="minorHAnsi" w:cstheme="minorBidi"/>
+              <w:rFonts w:asciiTheme="minorHAnsi" w:hAnsiTheme="minorHAnsi" w:eastAsiaTheme="minorEastAsia" w:cstheme="minorBidi"/>
               <w:noProof/>
             </w:rPr>
           </w:pPr>
-          <w:hyperlink w:anchor="_Toc53138832" w:history="1">
+          <w:hyperlink w:history="1" w:anchor="_Toc53138832">
             <w:r>
               <w:rPr>
                 <w:rStyle w:val="Hyperlink"/>
@@ -2517,11 +2517,11 @@
               <w:tab w:val="right" w:pos="9019"/>
             </w:tabs>
             <w:rPr>
-              <w:rFonts w:asciiTheme="minorHAnsi" w:eastAsiaTheme="minorEastAsia" w:hAnsiTheme="minorHAnsi" w:cstheme="minorBidi"/>
+              <w:rFonts w:asciiTheme="minorHAnsi" w:hAnsiTheme="minorHAnsi" w:eastAsiaTheme="minorEastAsia" w:cstheme="minorBidi"/>
               <w:noProof/>
             </w:rPr>
           </w:pPr>
-          <w:hyperlink w:anchor="_Toc53138833" w:history="1">
+          <w:hyperlink w:history="1" w:anchor="_Toc53138833">
             <w:r>
               <w:rPr>
                 <w:rStyle w:val="Hyperlink"/>
@@ -2587,11 +2587,11 @@
               <w:tab w:val="right" w:pos="9019"/>
             </w:tabs>
             <w:rPr>
-              <w:rFonts w:asciiTheme="minorHAnsi" w:eastAsiaTheme="minorEastAsia" w:hAnsiTheme="minorHAnsi" w:cstheme="minorBidi"/>
+              <w:rFonts w:asciiTheme="minorHAnsi" w:hAnsiTheme="minorHAnsi" w:eastAsiaTheme="minorEastAsia" w:cstheme="minorBidi"/>
               <w:noProof/>
             </w:rPr>
           </w:pPr>
-          <w:hyperlink w:anchor="_Toc53138834" w:history="1">
+          <w:hyperlink w:history="1" w:anchor="_Toc53138834">
             <w:r>
               <w:rPr>
                 <w:rStyle w:val="Hyperlink"/>
@@ -2656,11 +2656,11 @@
               <w:tab w:val="right" w:pos="9019"/>
             </w:tabs>
             <w:rPr>
-              <w:rFonts w:asciiTheme="minorHAnsi" w:eastAsiaTheme="minorEastAsia" w:hAnsiTheme="minorHAnsi" w:cstheme="minorBidi"/>
+              <w:rFonts w:asciiTheme="minorHAnsi" w:hAnsiTheme="minorHAnsi" w:eastAsiaTheme="minorEastAsia" w:cstheme="minorBidi"/>
               <w:noProof/>
             </w:rPr>
           </w:pPr>
-          <w:hyperlink w:anchor="_Toc53138835" w:history="1">
+          <w:hyperlink w:history="1" w:anchor="_Toc53138835">
             <w:r>
               <w:rPr>
                 <w:rStyle w:val="Hyperlink"/>
@@ -2725,11 +2725,11 @@
               <w:tab w:val="right" w:pos="9019"/>
             </w:tabs>
             <w:rPr>
-              <w:rFonts w:asciiTheme="minorHAnsi" w:eastAsiaTheme="minorEastAsia" w:hAnsiTheme="minorHAnsi" w:cstheme="minorBidi"/>
+              <w:rFonts w:asciiTheme="minorHAnsi" w:hAnsiTheme="minorHAnsi" w:eastAsiaTheme="minorEastAsia" w:cstheme="minorBidi"/>
               <w:noProof/>
             </w:rPr>
           </w:pPr>
-          <w:hyperlink w:anchor="_Toc53138836" w:history="1">
+          <w:hyperlink w:history="1" w:anchor="_Toc53138836">
             <w:r>
               <w:rPr>
                 <w:rStyle w:val="Hyperlink"/>
@@ -2795,11 +2795,11 @@
               <w:tab w:val="right" w:pos="9019"/>
             </w:tabs>
             <w:rPr>
-              <w:rFonts w:asciiTheme="minorHAnsi" w:eastAsiaTheme="minorEastAsia" w:hAnsiTheme="minorHAnsi" w:cstheme="minorBidi"/>
+              <w:rFonts w:asciiTheme="minorHAnsi" w:hAnsiTheme="minorHAnsi" w:eastAsiaTheme="minorEastAsia" w:cstheme="minorBidi"/>
               <w:noProof/>
             </w:rPr>
           </w:pPr>
-          <w:hyperlink w:anchor="_Toc53138837" w:history="1">
+          <w:hyperlink w:history="1" w:anchor="_Toc53138837">
             <w:r>
               <w:rPr>
                 <w:rStyle w:val="Hyperlink"/>
@@ -2864,11 +2864,11 @@
               <w:tab w:val="right" w:pos="9019"/>
             </w:tabs>
             <w:rPr>
-              <w:rFonts w:asciiTheme="minorHAnsi" w:eastAsiaTheme="minorEastAsia" w:hAnsiTheme="minorHAnsi" w:cstheme="minorBidi"/>
+              <w:rFonts w:asciiTheme="minorHAnsi" w:hAnsiTheme="minorHAnsi" w:eastAsiaTheme="minorEastAsia" w:cstheme="minorBidi"/>
               <w:noProof/>
             </w:rPr>
           </w:pPr>
-          <w:hyperlink w:anchor="_Toc53138838" w:history="1">
+          <w:hyperlink w:history="1" w:anchor="_Toc53138838">
             <w:r>
               <w:rPr>
                 <w:rStyle w:val="Hyperlink"/>
@@ -2933,11 +2933,11 @@
               <w:tab w:val="right" w:pos="9019"/>
             </w:tabs>
             <w:rPr>
-              <w:rFonts w:asciiTheme="minorHAnsi" w:eastAsiaTheme="minorEastAsia" w:hAnsiTheme="minorHAnsi" w:cstheme="minorBidi"/>
+              <w:rFonts w:asciiTheme="minorHAnsi" w:hAnsiTheme="minorHAnsi" w:eastAsiaTheme="minorEastAsia" w:cstheme="minorBidi"/>
               <w:noProof/>
             </w:rPr>
           </w:pPr>
-          <w:hyperlink w:anchor="_Toc53138839" w:history="1">
+          <w:hyperlink w:history="1" w:anchor="_Toc53138839">
             <w:r>
               <w:rPr>
                 <w:rStyle w:val="Hyperlink"/>
@@ -3002,11 +3002,11 @@
               <w:tab w:val="right" w:pos="9019"/>
             </w:tabs>
             <w:rPr>
-              <w:rFonts w:asciiTheme="minorHAnsi" w:eastAsiaTheme="minorEastAsia" w:hAnsiTheme="minorHAnsi" w:cstheme="minorBidi"/>
+              <w:rFonts w:asciiTheme="minorHAnsi" w:hAnsiTheme="minorHAnsi" w:eastAsiaTheme="minorEastAsia" w:cstheme="minorBidi"/>
               <w:noProof/>
             </w:rPr>
           </w:pPr>
-          <w:hyperlink w:anchor="_Toc53138840" w:history="1">
+          <w:hyperlink w:history="1" w:anchor="_Toc53138840">
             <w:r>
               <w:rPr>
                 <w:rStyle w:val="Hyperlink"/>
@@ -3071,11 +3071,11 @@
               <w:tab w:val="right" w:pos="9019"/>
             </w:tabs>
             <w:rPr>
-              <w:rFonts w:asciiTheme="minorHAnsi" w:eastAsiaTheme="minorEastAsia" w:hAnsiTheme="minorHAnsi" w:cstheme="minorBidi"/>
+              <w:rFonts w:asciiTheme="minorHAnsi" w:hAnsiTheme="minorHAnsi" w:eastAsiaTheme="minorEastAsia" w:cstheme="minorBidi"/>
               <w:noProof/>
             </w:rPr>
           </w:pPr>
-          <w:hyperlink w:anchor="_Toc53138841" w:history="1">
+          <w:hyperlink w:history="1" w:anchor="_Toc53138841">
             <w:r>
               <w:rPr>
                 <w:rStyle w:val="Hyperlink"/>
@@ -3140,11 +3140,11 @@
               <w:tab w:val="right" w:pos="9019"/>
             </w:tabs>
             <w:rPr>
-              <w:rFonts w:asciiTheme="minorHAnsi" w:eastAsiaTheme="minorEastAsia" w:hAnsiTheme="minorHAnsi" w:cstheme="minorBidi"/>
+              <w:rFonts w:asciiTheme="minorHAnsi" w:hAnsiTheme="minorHAnsi" w:eastAsiaTheme="minorEastAsia" w:cstheme="minorBidi"/>
               <w:noProof/>
             </w:rPr>
           </w:pPr>
-          <w:hyperlink w:anchor="_Toc53138842" w:history="1">
+          <w:hyperlink w:history="1" w:anchor="_Toc53138842">
             <w:r>
               <w:rPr>
                 <w:rStyle w:val="Hyperlink"/>
@@ -3225,7 +3225,7 @@
       <w:pPr>
         <w:pStyle w:val="Ttulo1"/>
       </w:pPr>
-      <w:bookmarkStart w:id="4" w:name="_heading=h.2et92p0" w:colFirst="0" w:colLast="0"/>
+      <w:bookmarkStart w:name="_heading=h.2et92p0" w:colFirst="0" w:colLast="0" w:id="4"/>
       <w:bookmarkEnd w:id="4"/>
       <w:r>
         <w:br w:type="page"/>
@@ -3244,7 +3244,7 @@
           <w:szCs w:val="36"/>
         </w:rPr>
       </w:pPr>
-      <w:bookmarkStart w:id="5" w:name="_Toc53138821"/>
+      <w:bookmarkStart w:name="_Toc53138821" w:id="5"/>
       <w:r>
         <w:rPr>
           <w:b/>
@@ -3304,7 +3304,7 @@
           <w:szCs w:val="24"/>
         </w:rPr>
       </w:pPr>
-      <w:bookmarkStart w:id="6" w:name="_Toc53138822"/>
+      <w:bookmarkStart w:name="_Toc53138822" w:id="6"/>
       <w:r>
         <w:rPr>
           <w:b/>
@@ -3336,7 +3336,7 @@
           <w:szCs w:val="24"/>
         </w:rPr>
       </w:pPr>
-      <w:bookmarkStart w:id="7" w:name="_Toc53138823"/>
+      <w:bookmarkStart w:name="_Toc53138823" w:id="7"/>
       <w:r>
         <w:rPr>
           <w:b/>
@@ -3416,7 +3416,7 @@
           <w:szCs w:val="24"/>
         </w:rPr>
       </w:pPr>
-      <w:bookmarkStart w:id="8" w:name="_Toc53138824"/>
+      <w:bookmarkStart w:name="_Toc53138824" w:id="8"/>
       <w:r>
         <w:rPr>
           <w:b/>
@@ -3455,6 +3455,8 @@
       </w:r>
       <w:r>
         <w:tab/>
+      </w:r>
+      <w:r>
         <w:t>A partir dessa idade, se os sintomas persistirem, o indivíduo pode ser diagnosticado como tendo o Transtorno de Fobia Social.</w:t>
       </w:r>
     </w:p>
@@ -3515,7 +3517,7 @@
           <w:szCs w:val="24"/>
         </w:rPr>
       </w:pPr>
-      <w:bookmarkStart w:id="9" w:name="_Toc53138825"/>
+      <w:bookmarkStart w:name="_Toc53138825" w:id="9"/>
       <w:r>
         <w:rPr>
           <w:b/>
@@ -3555,7 +3557,7 @@
           <w:szCs w:val="36"/>
         </w:rPr>
       </w:pPr>
-      <w:bookmarkStart w:id="10" w:name="_Toc53138826"/>
+      <w:bookmarkStart w:name="_Toc53138826" w:id="10"/>
       <w:r>
         <w:rPr>
           <w:b/>
@@ -3584,7 +3586,7 @@
           <w:szCs w:val="24"/>
         </w:rPr>
       </w:pPr>
-      <w:bookmarkStart w:id="11" w:name="_Toc53138827"/>
+      <w:bookmarkStart w:name="_Toc53138827" w:id="11"/>
       <w:r>
         <w:rPr>
           <w:b/>
@@ -3610,12 +3612,12 @@
         <w:tblW w:w="9005" w:type="dxa"/>
         <w:tblInd w:w="0" w:type="dxa"/>
         <w:tblBorders>
-          <w:top w:val="single" w:sz="8" w:space="0" w:color="000000"/>
-          <w:left w:val="single" w:sz="8" w:space="0" w:color="000000"/>
-          <w:bottom w:val="single" w:sz="8" w:space="0" w:color="000000"/>
-          <w:right w:val="single" w:sz="8" w:space="0" w:color="000000"/>
-          <w:insideH w:val="single" w:sz="8" w:space="0" w:color="000000"/>
-          <w:insideV w:val="single" w:sz="8" w:space="0" w:color="000000"/>
+          <w:top w:val="single" w:color="000000" w:sz="8" w:space="0"/>
+          <w:left w:val="single" w:color="000000" w:sz="8" w:space="0"/>
+          <w:bottom w:val="single" w:color="000000" w:sz="8" w:space="0"/>
+          <w:right w:val="single" w:color="000000" w:sz="8" w:space="0"/>
+          <w:insideH w:val="single" w:color="000000" w:sz="8" w:space="0"/>
+          <w:insideV w:val="single" w:color="000000" w:sz="8" w:space="0"/>
         </w:tblBorders>
         <w:tblLayout w:type="fixed"/>
         <w:tblLook w:val="0600" w:firstRow="0" w:lastRow="0" w:firstColumn="0" w:lastColumn="0" w:noHBand="1" w:noVBand="1"/>
@@ -3728,7 +3730,6 @@
           <w:tcPr>
             <w:tcW w:w="2940" w:type="dxa"/>
             <w:vMerge/>
-            <w:shd w:val="clear" w:color="auto" w:fill="auto"/>
             <w:tcMar>
               <w:top w:w="100" w:type="dxa"/>
               <w:left w:w="100" w:type="dxa"/>
@@ -4347,12 +4348,12 @@
         <w:tblW w:w="9015" w:type="dxa"/>
         <w:tblInd w:w="0" w:type="dxa"/>
         <w:tblBorders>
-          <w:top w:val="single" w:sz="8" w:space="0" w:color="000000"/>
-          <w:left w:val="single" w:sz="8" w:space="0" w:color="000000"/>
-          <w:bottom w:val="single" w:sz="8" w:space="0" w:color="000000"/>
-          <w:right w:val="single" w:sz="8" w:space="0" w:color="000000"/>
-          <w:insideH w:val="single" w:sz="8" w:space="0" w:color="000000"/>
-          <w:insideV w:val="single" w:sz="8" w:space="0" w:color="000000"/>
+          <w:top w:val="single" w:color="000000" w:sz="8" w:space="0"/>
+          <w:left w:val="single" w:color="000000" w:sz="8" w:space="0"/>
+          <w:bottom w:val="single" w:color="000000" w:sz="8" w:space="0"/>
+          <w:right w:val="single" w:color="000000" w:sz="8" w:space="0"/>
+          <w:insideH w:val="single" w:color="000000" w:sz="8" w:space="0"/>
+          <w:insideV w:val="single" w:color="000000" w:sz="8" w:space="0"/>
         </w:tblBorders>
         <w:tblLayout w:type="fixed"/>
         <w:tblLook w:val="0600" w:firstRow="0" w:lastRow="0" w:firstColumn="0" w:lastColumn="0" w:noHBand="1" w:noVBand="1"/>
@@ -4466,7 +4467,6 @@
           <w:tcPr>
             <w:tcW w:w="3005" w:type="dxa"/>
             <w:vMerge/>
-            <w:shd w:val="clear" w:color="auto" w:fill="auto"/>
             <w:tcMar>
               <w:top w:w="100" w:type="dxa"/>
               <w:left w:w="100" w:type="dxa"/>
@@ -5066,12 +5066,12 @@
         <w:tblW w:w="9015" w:type="dxa"/>
         <w:tblInd w:w="0" w:type="dxa"/>
         <w:tblBorders>
-          <w:top w:val="single" w:sz="8" w:space="0" w:color="000000"/>
-          <w:left w:val="single" w:sz="8" w:space="0" w:color="000000"/>
-          <w:bottom w:val="single" w:sz="8" w:space="0" w:color="000000"/>
-          <w:right w:val="single" w:sz="8" w:space="0" w:color="000000"/>
-          <w:insideH w:val="single" w:sz="8" w:space="0" w:color="000000"/>
-          <w:insideV w:val="single" w:sz="8" w:space="0" w:color="000000"/>
+          <w:top w:val="single" w:color="000000" w:sz="8" w:space="0"/>
+          <w:left w:val="single" w:color="000000" w:sz="8" w:space="0"/>
+          <w:bottom w:val="single" w:color="000000" w:sz="8" w:space="0"/>
+          <w:right w:val="single" w:color="000000" w:sz="8" w:space="0"/>
+          <w:insideH w:val="single" w:color="000000" w:sz="8" w:space="0"/>
+          <w:insideV w:val="single" w:color="000000" w:sz="8" w:space="0"/>
         </w:tblBorders>
         <w:tblLayout w:type="fixed"/>
         <w:tblLook w:val="0600" w:firstRow="0" w:lastRow="0" w:firstColumn="0" w:lastColumn="0" w:noHBand="1" w:noVBand="1"/>
@@ -5190,7 +5190,6 @@
           <w:tcPr>
             <w:tcW w:w="3005" w:type="dxa"/>
             <w:vMerge/>
-            <w:shd w:val="clear" w:color="auto" w:fill="auto"/>
             <w:tcMar>
               <w:top w:w="100" w:type="dxa"/>
               <w:left w:w="100" w:type="dxa"/>
@@ -5577,7 +5576,7 @@
       <w:pPr>
         <w:pStyle w:val="Ttulo2"/>
       </w:pPr>
-      <w:bookmarkStart w:id="12" w:name="_heading=h.9kqtrhkhpp1c" w:colFirst="0" w:colLast="0"/>
+      <w:bookmarkStart w:name="_heading=h.9kqtrhkhpp1c" w:colFirst="0" w:colLast="0" w:id="12"/>
       <w:bookmarkEnd w:id="12"/>
     </w:p>
     <w:p/>
@@ -5586,7 +5585,7 @@
       <w:pPr>
         <w:pStyle w:val="Ttulo2"/>
       </w:pPr>
-      <w:bookmarkStart w:id="13" w:name="_Toc53138828"/>
+      <w:bookmarkStart w:name="_Toc53138828" w:id="13"/>
       <w:r>
         <w:lastRenderedPageBreak/>
         <w:t>Histórias de usuários</w:t>
@@ -5608,12 +5607,12 @@
         <w:tblW w:w="9030" w:type="dxa"/>
         <w:tblInd w:w="0" w:type="dxa"/>
         <w:tblBorders>
-          <w:top w:val="single" w:sz="8" w:space="0" w:color="000000"/>
-          <w:left w:val="single" w:sz="8" w:space="0" w:color="000000"/>
-          <w:bottom w:val="single" w:sz="8" w:space="0" w:color="000000"/>
-          <w:right w:val="single" w:sz="8" w:space="0" w:color="000000"/>
-          <w:insideH w:val="single" w:sz="8" w:space="0" w:color="000000"/>
-          <w:insideV w:val="single" w:sz="8" w:space="0" w:color="000000"/>
+          <w:top w:val="single" w:color="000000" w:sz="8" w:space="0"/>
+          <w:left w:val="single" w:color="000000" w:sz="8" w:space="0"/>
+          <w:bottom w:val="single" w:color="000000" w:sz="8" w:space="0"/>
+          <w:right w:val="single" w:color="000000" w:sz="8" w:space="0"/>
+          <w:insideH w:val="single" w:color="000000" w:sz="8" w:space="0"/>
+          <w:insideV w:val="single" w:color="000000" w:sz="8" w:space="0"/>
         </w:tblBorders>
         <w:tblLayout w:type="fixed"/>
         <w:tblLook w:val="0600" w:firstRow="0" w:lastRow="0" w:firstColumn="0" w:lastColumn="0" w:noHBand="1" w:noVBand="1"/>
@@ -5688,6 +5687,12 @@
                 <w:color w:val="FFFFFF"/>
               </w:rPr>
               <w:br/>
+            </w:r>
+            <w:r>
+              <w:rPr>
+                <w:b/>
+                <w:color w:val="FFFFFF"/>
+              </w:rPr>
               <w:t>[O QUE]</w:t>
             </w:r>
           </w:p>
@@ -5749,10 +5754,10 @@
           <w:tcPr>
             <w:tcW w:w="2490" w:type="dxa"/>
             <w:tcBorders>
-              <w:top w:val="single" w:sz="8" w:space="0" w:color="000000"/>
-              <w:left w:val="single" w:sz="8" w:space="0" w:color="000000"/>
-              <w:bottom w:val="single" w:sz="8" w:space="0" w:color="000000"/>
-              <w:right w:val="single" w:sz="8" w:space="0" w:color="000000"/>
+              <w:top w:val="single" w:color="000000" w:sz="8" w:space="0"/>
+              <w:left w:val="single" w:color="000000" w:sz="8" w:space="0"/>
+              <w:bottom w:val="single" w:color="000000" w:sz="8" w:space="0"/>
+              <w:right w:val="single" w:color="000000" w:sz="8" w:space="0"/>
             </w:tcBorders>
             <w:tcMar>
               <w:top w:w="100" w:type="dxa"/>
@@ -5777,10 +5782,10 @@
           <w:tcPr>
             <w:tcW w:w="3465" w:type="dxa"/>
             <w:tcBorders>
-              <w:top w:val="single" w:sz="8" w:space="0" w:color="000000"/>
-              <w:left w:val="single" w:sz="8" w:space="0" w:color="000000"/>
-              <w:bottom w:val="single" w:sz="8" w:space="0" w:color="000000"/>
-              <w:right w:val="single" w:sz="8" w:space="0" w:color="000000"/>
+              <w:top w:val="single" w:color="000000" w:sz="8" w:space="0"/>
+              <w:left w:val="single" w:color="000000" w:sz="8" w:space="0"/>
+              <w:bottom w:val="single" w:color="000000" w:sz="8" w:space="0"/>
+              <w:right w:val="single" w:color="000000" w:sz="8" w:space="0"/>
             </w:tcBorders>
             <w:tcMar>
               <w:top w:w="100" w:type="dxa"/>
@@ -5805,10 +5810,10 @@
           <w:tcPr>
             <w:tcW w:w="3075" w:type="dxa"/>
             <w:tcBorders>
-              <w:top w:val="single" w:sz="8" w:space="0" w:color="000000"/>
-              <w:left w:val="single" w:sz="8" w:space="0" w:color="000000"/>
-              <w:bottom w:val="single" w:sz="8" w:space="0" w:color="000000"/>
-              <w:right w:val="single" w:sz="8" w:space="0" w:color="000000"/>
+              <w:top w:val="single" w:color="000000" w:sz="8" w:space="0"/>
+              <w:left w:val="single" w:color="000000" w:sz="8" w:space="0"/>
+              <w:bottom w:val="single" w:color="000000" w:sz="8" w:space="0"/>
+              <w:right w:val="single" w:color="000000" w:sz="8" w:space="0"/>
             </w:tcBorders>
             <w:tcMar>
               <w:top w:w="100" w:type="dxa"/>
@@ -5840,10 +5845,10 @@
           <w:tcPr>
             <w:tcW w:w="2490" w:type="dxa"/>
             <w:tcBorders>
-              <w:top w:val="single" w:sz="8" w:space="0" w:color="000000"/>
-              <w:left w:val="single" w:sz="8" w:space="0" w:color="000000"/>
-              <w:bottom w:val="single" w:sz="8" w:space="0" w:color="000000"/>
-              <w:right w:val="single" w:sz="8" w:space="0" w:color="000000"/>
+              <w:top w:val="single" w:color="000000" w:sz="8" w:space="0"/>
+              <w:left w:val="single" w:color="000000" w:sz="8" w:space="0"/>
+              <w:bottom w:val="single" w:color="000000" w:sz="8" w:space="0"/>
+              <w:right w:val="single" w:color="000000" w:sz="8" w:space="0"/>
             </w:tcBorders>
             <w:tcMar>
               <w:top w:w="100" w:type="dxa"/>
@@ -5868,10 +5873,10 @@
           <w:tcPr>
             <w:tcW w:w="3465" w:type="dxa"/>
             <w:tcBorders>
-              <w:top w:val="single" w:sz="8" w:space="0" w:color="000000"/>
-              <w:left w:val="single" w:sz="8" w:space="0" w:color="000000"/>
-              <w:bottom w:val="single" w:sz="8" w:space="0" w:color="000000"/>
-              <w:right w:val="single" w:sz="8" w:space="0" w:color="000000"/>
+              <w:top w:val="single" w:color="000000" w:sz="8" w:space="0"/>
+              <w:left w:val="single" w:color="000000" w:sz="8" w:space="0"/>
+              <w:bottom w:val="single" w:color="000000" w:sz="8" w:space="0"/>
+              <w:right w:val="single" w:color="000000" w:sz="8" w:space="0"/>
             </w:tcBorders>
             <w:tcMar>
               <w:top w:w="100" w:type="dxa"/>
@@ -5896,10 +5901,10 @@
           <w:tcPr>
             <w:tcW w:w="3075" w:type="dxa"/>
             <w:tcBorders>
-              <w:top w:val="single" w:sz="8" w:space="0" w:color="000000"/>
-              <w:left w:val="single" w:sz="8" w:space="0" w:color="000000"/>
-              <w:bottom w:val="single" w:sz="8" w:space="0" w:color="000000"/>
-              <w:right w:val="single" w:sz="8" w:space="0" w:color="000000"/>
+              <w:top w:val="single" w:color="000000" w:sz="8" w:space="0"/>
+              <w:left w:val="single" w:color="000000" w:sz="8" w:space="0"/>
+              <w:bottom w:val="single" w:color="000000" w:sz="8" w:space="0"/>
+              <w:right w:val="single" w:color="000000" w:sz="8" w:space="0"/>
             </w:tcBorders>
             <w:tcMar>
               <w:top w:w="100" w:type="dxa"/>
@@ -5926,10 +5931,10 @@
           <w:tcPr>
             <w:tcW w:w="2490" w:type="dxa"/>
             <w:tcBorders>
-              <w:top w:val="single" w:sz="8" w:space="0" w:color="000000"/>
-              <w:left w:val="single" w:sz="8" w:space="0" w:color="000000"/>
-              <w:bottom w:val="single" w:sz="8" w:space="0" w:color="000000"/>
-              <w:right w:val="single" w:sz="8" w:space="0" w:color="000000"/>
+              <w:top w:val="single" w:color="000000" w:sz="8" w:space="0"/>
+              <w:left w:val="single" w:color="000000" w:sz="8" w:space="0"/>
+              <w:bottom w:val="single" w:color="000000" w:sz="8" w:space="0"/>
+              <w:right w:val="single" w:color="000000" w:sz="8" w:space="0"/>
             </w:tcBorders>
             <w:tcMar>
               <w:top w:w="100" w:type="dxa"/>
@@ -5954,10 +5959,10 @@
           <w:tcPr>
             <w:tcW w:w="3465" w:type="dxa"/>
             <w:tcBorders>
-              <w:top w:val="single" w:sz="8" w:space="0" w:color="000000"/>
-              <w:left w:val="single" w:sz="8" w:space="0" w:color="000000"/>
-              <w:bottom w:val="single" w:sz="8" w:space="0" w:color="000000"/>
-              <w:right w:val="single" w:sz="8" w:space="0" w:color="000000"/>
+              <w:top w:val="single" w:color="000000" w:sz="8" w:space="0"/>
+              <w:left w:val="single" w:color="000000" w:sz="8" w:space="0"/>
+              <w:bottom w:val="single" w:color="000000" w:sz="8" w:space="0"/>
+              <w:right w:val="single" w:color="000000" w:sz="8" w:space="0"/>
             </w:tcBorders>
             <w:tcMar>
               <w:top w:w="100" w:type="dxa"/>
@@ -5982,10 +5987,10 @@
           <w:tcPr>
             <w:tcW w:w="3075" w:type="dxa"/>
             <w:tcBorders>
-              <w:top w:val="single" w:sz="8" w:space="0" w:color="000000"/>
-              <w:left w:val="single" w:sz="8" w:space="0" w:color="000000"/>
-              <w:bottom w:val="single" w:sz="8" w:space="0" w:color="000000"/>
-              <w:right w:val="single" w:sz="8" w:space="0" w:color="000000"/>
+              <w:top w:val="single" w:color="000000" w:sz="8" w:space="0"/>
+              <w:left w:val="single" w:color="000000" w:sz="8" w:space="0"/>
+              <w:bottom w:val="single" w:color="000000" w:sz="8" w:space="0"/>
+              <w:right w:val="single" w:color="000000" w:sz="8" w:space="0"/>
             </w:tcBorders>
             <w:tcMar>
               <w:top w:w="100" w:type="dxa"/>
@@ -6012,10 +6017,10 @@
           <w:tcPr>
             <w:tcW w:w="2490" w:type="dxa"/>
             <w:tcBorders>
-              <w:top w:val="single" w:sz="8" w:space="0" w:color="000000"/>
-              <w:left w:val="single" w:sz="8" w:space="0" w:color="000000"/>
-              <w:bottom w:val="single" w:sz="8" w:space="0" w:color="000000"/>
-              <w:right w:val="single" w:sz="8" w:space="0" w:color="000000"/>
+              <w:top w:val="single" w:color="000000" w:sz="8" w:space="0"/>
+              <w:left w:val="single" w:color="000000" w:sz="8" w:space="0"/>
+              <w:bottom w:val="single" w:color="000000" w:sz="8" w:space="0"/>
+              <w:right w:val="single" w:color="000000" w:sz="8" w:space="0"/>
             </w:tcBorders>
             <w:tcMar>
               <w:top w:w="100" w:type="dxa"/>
@@ -6040,10 +6045,10 @@
           <w:tcPr>
             <w:tcW w:w="3465" w:type="dxa"/>
             <w:tcBorders>
-              <w:top w:val="single" w:sz="8" w:space="0" w:color="000000"/>
-              <w:left w:val="single" w:sz="8" w:space="0" w:color="000000"/>
-              <w:bottom w:val="single" w:sz="8" w:space="0" w:color="000000"/>
-              <w:right w:val="single" w:sz="8" w:space="0" w:color="000000"/>
+              <w:top w:val="single" w:color="000000" w:sz="8" w:space="0"/>
+              <w:left w:val="single" w:color="000000" w:sz="8" w:space="0"/>
+              <w:bottom w:val="single" w:color="000000" w:sz="8" w:space="0"/>
+              <w:right w:val="single" w:color="000000" w:sz="8" w:space="0"/>
             </w:tcBorders>
             <w:tcMar>
               <w:top w:w="100" w:type="dxa"/>
@@ -6068,10 +6073,10 @@
           <w:tcPr>
             <w:tcW w:w="3075" w:type="dxa"/>
             <w:tcBorders>
-              <w:top w:val="single" w:sz="8" w:space="0" w:color="000000"/>
-              <w:left w:val="single" w:sz="8" w:space="0" w:color="000000"/>
-              <w:bottom w:val="single" w:sz="8" w:space="0" w:color="000000"/>
-              <w:right w:val="single" w:sz="8" w:space="0" w:color="000000"/>
+              <w:top w:val="single" w:color="000000" w:sz="8" w:space="0"/>
+              <w:left w:val="single" w:color="000000" w:sz="8" w:space="0"/>
+              <w:bottom w:val="single" w:color="000000" w:sz="8" w:space="0"/>
+              <w:right w:val="single" w:color="000000" w:sz="8" w:space="0"/>
             </w:tcBorders>
             <w:tcMar>
               <w:top w:w="100" w:type="dxa"/>
@@ -6098,10 +6103,10 @@
           <w:tcPr>
             <w:tcW w:w="2490" w:type="dxa"/>
             <w:tcBorders>
-              <w:top w:val="single" w:sz="8" w:space="0" w:color="000000"/>
-              <w:left w:val="single" w:sz="8" w:space="0" w:color="000000"/>
-              <w:bottom w:val="single" w:sz="8" w:space="0" w:color="000000"/>
-              <w:right w:val="single" w:sz="8" w:space="0" w:color="000000"/>
+              <w:top w:val="single" w:color="000000" w:sz="8" w:space="0"/>
+              <w:left w:val="single" w:color="000000" w:sz="8" w:space="0"/>
+              <w:bottom w:val="single" w:color="000000" w:sz="8" w:space="0"/>
+              <w:right w:val="single" w:color="000000" w:sz="8" w:space="0"/>
             </w:tcBorders>
             <w:tcMar>
               <w:top w:w="100" w:type="dxa"/>
@@ -6126,10 +6131,10 @@
           <w:tcPr>
             <w:tcW w:w="3465" w:type="dxa"/>
             <w:tcBorders>
-              <w:top w:val="single" w:sz="8" w:space="0" w:color="000000"/>
-              <w:left w:val="single" w:sz="8" w:space="0" w:color="000000"/>
-              <w:bottom w:val="single" w:sz="8" w:space="0" w:color="000000"/>
-              <w:right w:val="single" w:sz="8" w:space="0" w:color="000000"/>
+              <w:top w:val="single" w:color="000000" w:sz="8" w:space="0"/>
+              <w:left w:val="single" w:color="000000" w:sz="8" w:space="0"/>
+              <w:bottom w:val="single" w:color="000000" w:sz="8" w:space="0"/>
+              <w:right w:val="single" w:color="000000" w:sz="8" w:space="0"/>
             </w:tcBorders>
             <w:tcMar>
               <w:top w:w="100" w:type="dxa"/>
@@ -6154,10 +6159,10 @@
           <w:tcPr>
             <w:tcW w:w="3075" w:type="dxa"/>
             <w:tcBorders>
-              <w:top w:val="single" w:sz="8" w:space="0" w:color="000000"/>
-              <w:left w:val="single" w:sz="8" w:space="0" w:color="000000"/>
-              <w:bottom w:val="single" w:sz="8" w:space="0" w:color="000000"/>
-              <w:right w:val="single" w:sz="8" w:space="0" w:color="000000"/>
+              <w:top w:val="single" w:color="000000" w:sz="8" w:space="0"/>
+              <w:left w:val="single" w:color="000000" w:sz="8" w:space="0"/>
+              <w:bottom w:val="single" w:color="000000" w:sz="8" w:space="0"/>
+              <w:right w:val="single" w:color="000000" w:sz="8" w:space="0"/>
             </w:tcBorders>
             <w:tcMar>
               <w:top w:w="100" w:type="dxa"/>
@@ -6184,10 +6189,10 @@
           <w:tcPr>
             <w:tcW w:w="2490" w:type="dxa"/>
             <w:tcBorders>
-              <w:top w:val="single" w:sz="8" w:space="0" w:color="000000"/>
-              <w:left w:val="single" w:sz="8" w:space="0" w:color="000000"/>
-              <w:bottom w:val="single" w:sz="8" w:space="0" w:color="000000"/>
-              <w:right w:val="single" w:sz="8" w:space="0" w:color="000000"/>
+              <w:top w:val="single" w:color="000000" w:sz="8" w:space="0"/>
+              <w:left w:val="single" w:color="000000" w:sz="8" w:space="0"/>
+              <w:bottom w:val="single" w:color="000000" w:sz="8" w:space="0"/>
+              <w:right w:val="single" w:color="000000" w:sz="8" w:space="0"/>
             </w:tcBorders>
             <w:tcMar>
               <w:top w:w="100" w:type="dxa"/>
@@ -6212,10 +6217,10 @@
           <w:tcPr>
             <w:tcW w:w="3465" w:type="dxa"/>
             <w:tcBorders>
-              <w:top w:val="single" w:sz="8" w:space="0" w:color="000000"/>
-              <w:left w:val="single" w:sz="8" w:space="0" w:color="000000"/>
-              <w:bottom w:val="single" w:sz="8" w:space="0" w:color="000000"/>
-              <w:right w:val="single" w:sz="8" w:space="0" w:color="000000"/>
+              <w:top w:val="single" w:color="000000" w:sz="8" w:space="0"/>
+              <w:left w:val="single" w:color="000000" w:sz="8" w:space="0"/>
+              <w:bottom w:val="single" w:color="000000" w:sz="8" w:space="0"/>
+              <w:right w:val="single" w:color="000000" w:sz="8" w:space="0"/>
             </w:tcBorders>
             <w:tcMar>
               <w:top w:w="100" w:type="dxa"/>
@@ -6240,10 +6245,10 @@
           <w:tcPr>
             <w:tcW w:w="3075" w:type="dxa"/>
             <w:tcBorders>
-              <w:top w:val="single" w:sz="8" w:space="0" w:color="000000"/>
-              <w:left w:val="single" w:sz="8" w:space="0" w:color="000000"/>
-              <w:bottom w:val="single" w:sz="8" w:space="0" w:color="000000"/>
-              <w:right w:val="single" w:sz="8" w:space="0" w:color="000000"/>
+              <w:top w:val="single" w:color="000000" w:sz="8" w:space="0"/>
+              <w:left w:val="single" w:color="000000" w:sz="8" w:space="0"/>
+              <w:bottom w:val="single" w:color="000000" w:sz="8" w:space="0"/>
+              <w:right w:val="single" w:color="000000" w:sz="8" w:space="0"/>
             </w:tcBorders>
             <w:tcMar>
               <w:top w:w="100" w:type="dxa"/>
@@ -6270,10 +6275,10 @@
           <w:tcPr>
             <w:tcW w:w="2490" w:type="dxa"/>
             <w:tcBorders>
-              <w:top w:val="single" w:sz="8" w:space="0" w:color="000000"/>
-              <w:left w:val="single" w:sz="8" w:space="0" w:color="000000"/>
-              <w:bottom w:val="single" w:sz="8" w:space="0" w:color="000000"/>
-              <w:right w:val="single" w:sz="8" w:space="0" w:color="000000"/>
+              <w:top w:val="single" w:color="000000" w:sz="8" w:space="0"/>
+              <w:left w:val="single" w:color="000000" w:sz="8" w:space="0"/>
+              <w:bottom w:val="single" w:color="000000" w:sz="8" w:space="0"/>
+              <w:right w:val="single" w:color="000000" w:sz="8" w:space="0"/>
             </w:tcBorders>
             <w:tcMar>
               <w:top w:w="100" w:type="dxa"/>
@@ -6298,10 +6303,10 @@
           <w:tcPr>
             <w:tcW w:w="3465" w:type="dxa"/>
             <w:tcBorders>
-              <w:top w:val="single" w:sz="8" w:space="0" w:color="000000"/>
-              <w:left w:val="single" w:sz="8" w:space="0" w:color="000000"/>
-              <w:bottom w:val="single" w:sz="8" w:space="0" w:color="000000"/>
-              <w:right w:val="single" w:sz="8" w:space="0" w:color="000000"/>
+              <w:top w:val="single" w:color="000000" w:sz="8" w:space="0"/>
+              <w:left w:val="single" w:color="000000" w:sz="8" w:space="0"/>
+              <w:bottom w:val="single" w:color="000000" w:sz="8" w:space="0"/>
+              <w:right w:val="single" w:color="000000" w:sz="8" w:space="0"/>
             </w:tcBorders>
             <w:tcMar>
               <w:top w:w="100" w:type="dxa"/>
@@ -6326,10 +6331,10 @@
           <w:tcPr>
             <w:tcW w:w="3075" w:type="dxa"/>
             <w:tcBorders>
-              <w:top w:val="single" w:sz="8" w:space="0" w:color="000000"/>
-              <w:left w:val="single" w:sz="8" w:space="0" w:color="000000"/>
-              <w:bottom w:val="single" w:sz="8" w:space="0" w:color="000000"/>
-              <w:right w:val="single" w:sz="8" w:space="0" w:color="000000"/>
+              <w:top w:val="single" w:color="000000" w:sz="8" w:space="0"/>
+              <w:left w:val="single" w:color="000000" w:sz="8" w:space="0"/>
+              <w:bottom w:val="single" w:color="000000" w:sz="8" w:space="0"/>
+              <w:right w:val="single" w:color="000000" w:sz="8" w:space="0"/>
             </w:tcBorders>
             <w:tcMar>
               <w:top w:w="100" w:type="dxa"/>
@@ -6364,10 +6369,10 @@
           <w:tcPr>
             <w:tcW w:w="2490" w:type="dxa"/>
             <w:tcBorders>
-              <w:top w:val="single" w:sz="8" w:space="0" w:color="000000"/>
-              <w:left w:val="single" w:sz="8" w:space="0" w:color="000000"/>
-              <w:bottom w:val="single" w:sz="8" w:space="0" w:color="000000"/>
-              <w:right w:val="single" w:sz="8" w:space="0" w:color="000000"/>
+              <w:top w:val="single" w:color="000000" w:sz="8" w:space="0"/>
+              <w:left w:val="single" w:color="000000" w:sz="8" w:space="0"/>
+              <w:bottom w:val="single" w:color="000000" w:sz="8" w:space="0"/>
+              <w:right w:val="single" w:color="000000" w:sz="8" w:space="0"/>
             </w:tcBorders>
             <w:tcMar>
               <w:top w:w="100" w:type="dxa"/>
@@ -6392,10 +6397,10 @@
           <w:tcPr>
             <w:tcW w:w="3465" w:type="dxa"/>
             <w:tcBorders>
-              <w:top w:val="single" w:sz="8" w:space="0" w:color="000000"/>
-              <w:left w:val="single" w:sz="8" w:space="0" w:color="000000"/>
-              <w:bottom w:val="single" w:sz="8" w:space="0" w:color="000000"/>
-              <w:right w:val="single" w:sz="8" w:space="0" w:color="000000"/>
+              <w:top w:val="single" w:color="000000" w:sz="8" w:space="0"/>
+              <w:left w:val="single" w:color="000000" w:sz="8" w:space="0"/>
+              <w:bottom w:val="single" w:color="000000" w:sz="8" w:space="0"/>
+              <w:right w:val="single" w:color="000000" w:sz="8" w:space="0"/>
             </w:tcBorders>
             <w:tcMar>
               <w:top w:w="100" w:type="dxa"/>
@@ -6420,10 +6425,10 @@
           <w:tcPr>
             <w:tcW w:w="3075" w:type="dxa"/>
             <w:tcBorders>
-              <w:top w:val="single" w:sz="8" w:space="0" w:color="000000"/>
-              <w:left w:val="single" w:sz="8" w:space="0" w:color="000000"/>
-              <w:bottom w:val="single" w:sz="8" w:space="0" w:color="000000"/>
-              <w:right w:val="single" w:sz="8" w:space="0" w:color="000000"/>
+              <w:top w:val="single" w:color="000000" w:sz="8" w:space="0"/>
+              <w:left w:val="single" w:color="000000" w:sz="8" w:space="0"/>
+              <w:bottom w:val="single" w:color="000000" w:sz="8" w:space="0"/>
+              <w:right w:val="single" w:color="000000" w:sz="8" w:space="0"/>
             </w:tcBorders>
             <w:tcMar>
               <w:top w:w="100" w:type="dxa"/>
@@ -6455,7 +6460,7 @@
           <w:szCs w:val="24"/>
         </w:rPr>
       </w:pPr>
-      <w:bookmarkStart w:id="14" w:name="_Toc53138829"/>
+      <w:bookmarkStart w:name="_Toc53138829" w:id="14"/>
       <w:r>
         <w:rPr>
           <w:b/>
@@ -6485,7 +6490,7 @@
           <w:szCs w:val="24"/>
         </w:rPr>
       </w:pPr>
-      <w:bookmarkStart w:id="15" w:name="_Toc53138830"/>
+      <w:bookmarkStart w:name="_Toc53138830" w:id="15"/>
       <w:r>
         <w:rPr>
           <w:b/>
@@ -6512,12 +6517,12 @@
         <w:tblW w:w="9027" w:type="dxa"/>
         <w:tblInd w:w="0" w:type="dxa"/>
         <w:tblBorders>
-          <w:top w:val="single" w:sz="8" w:space="0" w:color="000000"/>
-          <w:left w:val="single" w:sz="8" w:space="0" w:color="000000"/>
-          <w:bottom w:val="single" w:sz="8" w:space="0" w:color="000000"/>
-          <w:right w:val="single" w:sz="8" w:space="0" w:color="000000"/>
-          <w:insideH w:val="single" w:sz="8" w:space="0" w:color="000000"/>
-          <w:insideV w:val="single" w:sz="8" w:space="0" w:color="000000"/>
+          <w:top w:val="single" w:color="000000" w:sz="8" w:space="0"/>
+          <w:left w:val="single" w:color="000000" w:sz="8" w:space="0"/>
+          <w:bottom w:val="single" w:color="000000" w:sz="8" w:space="0"/>
+          <w:right w:val="single" w:color="000000" w:sz="8" w:space="0"/>
+          <w:insideH w:val="single" w:color="000000" w:sz="8" w:space="0"/>
+          <w:insideV w:val="single" w:color="000000" w:sz="8" w:space="0"/>
         </w:tblBorders>
         <w:tblLayout w:type="fixed"/>
         <w:tblLook w:val="0600" w:firstRow="0" w:lastRow="0" w:firstColumn="0" w:lastColumn="0" w:noHBand="1" w:noVBand="1"/>
@@ -7476,7 +7481,7 @@
           <w:szCs w:val="24"/>
         </w:rPr>
       </w:pPr>
-      <w:bookmarkStart w:id="16" w:name="_Toc53138831"/>
+      <w:bookmarkStart w:name="_Toc53138831" w:id="16"/>
       <w:r>
         <w:rPr>
           <w:b/>
@@ -7500,12 +7505,12 @@
         <w:tblW w:w="9030" w:type="dxa"/>
         <w:tblInd w:w="0" w:type="dxa"/>
         <w:tblBorders>
-          <w:top w:val="single" w:sz="8" w:space="0" w:color="000000"/>
-          <w:left w:val="single" w:sz="8" w:space="0" w:color="000000"/>
-          <w:bottom w:val="single" w:sz="8" w:space="0" w:color="000000"/>
-          <w:right w:val="single" w:sz="8" w:space="0" w:color="000000"/>
-          <w:insideH w:val="single" w:sz="8" w:space="0" w:color="000000"/>
-          <w:insideV w:val="single" w:sz="8" w:space="0" w:color="000000"/>
+          <w:top w:val="single" w:color="000000" w:sz="8" w:space="0"/>
+          <w:left w:val="single" w:color="000000" w:sz="8" w:space="0"/>
+          <w:bottom w:val="single" w:color="000000" w:sz="8" w:space="0"/>
+          <w:right w:val="single" w:color="000000" w:sz="8" w:space="0"/>
+          <w:insideH w:val="single" w:color="000000" w:sz="8" w:space="0"/>
+          <w:insideV w:val="single" w:color="000000" w:sz="8" w:space="0"/>
         </w:tblBorders>
         <w:tblLayout w:type="fixed"/>
         <w:tblLook w:val="0600" w:firstRow="0" w:lastRow="0" w:firstColumn="0" w:lastColumn="0" w:noHBand="1" w:noVBand="1"/>
@@ -7891,7 +7896,7 @@
           <w:szCs w:val="24"/>
         </w:rPr>
       </w:pPr>
-      <w:bookmarkStart w:id="17" w:name="_Toc53138832"/>
+      <w:bookmarkStart w:name="_Toc53138832" w:id="17"/>
       <w:r>
         <w:rPr>
           <w:b/>
@@ -7917,12 +7922,12 @@
         <w:tblW w:w="9030" w:type="dxa"/>
         <w:tblInd w:w="0" w:type="dxa"/>
         <w:tblBorders>
-          <w:top w:val="single" w:sz="8" w:space="0" w:color="000000"/>
-          <w:left w:val="single" w:sz="8" w:space="0" w:color="000000"/>
-          <w:bottom w:val="single" w:sz="8" w:space="0" w:color="000000"/>
-          <w:right w:val="single" w:sz="8" w:space="0" w:color="000000"/>
-          <w:insideH w:val="single" w:sz="8" w:space="0" w:color="000000"/>
-          <w:insideV w:val="single" w:sz="8" w:space="0" w:color="000000"/>
+          <w:top w:val="single" w:color="000000" w:sz="8" w:space="0"/>
+          <w:left w:val="single" w:color="000000" w:sz="8" w:space="0"/>
+          <w:bottom w:val="single" w:color="000000" w:sz="8" w:space="0"/>
+          <w:right w:val="single" w:color="000000" w:sz="8" w:space="0"/>
+          <w:insideH w:val="single" w:color="000000" w:sz="8" w:space="0"/>
+          <w:insideV w:val="single" w:color="000000" w:sz="8" w:space="0"/>
         </w:tblBorders>
         <w:tblLayout w:type="fixed"/>
         <w:tblLook w:val="0600" w:firstRow="0" w:lastRow="0" w:firstColumn="0" w:lastColumn="0" w:noHBand="1" w:noVBand="1"/>
@@ -8139,7 +8144,7 @@
       <w:pPr>
         <w:pStyle w:val="Ttulo1"/>
       </w:pPr>
-      <w:bookmarkStart w:id="18" w:name="_heading=h.z337ya" w:colFirst="0" w:colLast="0"/>
+      <w:bookmarkStart w:name="_heading=h.z337ya" w:colFirst="0" w:colLast="0" w:id="18"/>
       <w:bookmarkEnd w:id="18"/>
       <w:r>
         <w:br w:type="page"/>
@@ -8156,7 +8161,7 @@
           <w:szCs w:val="36"/>
         </w:rPr>
       </w:pPr>
-      <w:bookmarkStart w:id="19" w:name="_Toc53138833"/>
+      <w:bookmarkStart w:name="_Toc53138833" w:id="19"/>
       <w:r>
         <w:rPr>
           <w:b/>
@@ -8234,10 +8239,10 @@
           <w:tcPr>
             <w:tcW w:w="0" w:type="auto"/>
             <w:tcBorders>
-              <w:top w:val="single" w:sz="8" w:space="0" w:color="000000"/>
-              <w:left w:val="single" w:sz="8" w:space="0" w:color="000000"/>
-              <w:bottom w:val="single" w:sz="8" w:space="0" w:color="000000"/>
-              <w:right w:val="single" w:sz="8" w:space="0" w:color="000000"/>
+              <w:top w:val="single" w:color="000000" w:sz="8" w:space="0"/>
+              <w:left w:val="single" w:color="000000" w:sz="8" w:space="0"/>
+              <w:bottom w:val="single" w:color="000000" w:sz="8" w:space="0"/>
+              <w:right w:val="single" w:color="000000" w:sz="8" w:space="0"/>
             </w:tcBorders>
             <w:shd w:val="clear" w:color="auto" w:fill="000000"/>
             <w:tcMar>
@@ -8271,10 +8276,10 @@
           <w:tcPr>
             <w:tcW w:w="0" w:type="auto"/>
             <w:tcBorders>
-              <w:top w:val="single" w:sz="8" w:space="0" w:color="000000"/>
-              <w:left w:val="single" w:sz="8" w:space="0" w:color="000000"/>
-              <w:bottom w:val="single" w:sz="8" w:space="0" w:color="000000"/>
-              <w:right w:val="single" w:sz="8" w:space="0" w:color="000000"/>
+              <w:top w:val="single" w:color="000000" w:sz="8" w:space="0"/>
+              <w:left w:val="single" w:color="000000" w:sz="8" w:space="0"/>
+              <w:bottom w:val="single" w:color="000000" w:sz="8" w:space="0"/>
+              <w:right w:val="single" w:color="000000" w:sz="8" w:space="0"/>
             </w:tcBorders>
             <w:shd w:val="clear" w:color="auto" w:fill="000000"/>
             <w:tcMar>
@@ -8308,10 +8313,10 @@
           <w:tcPr>
             <w:tcW w:w="0" w:type="auto"/>
             <w:tcBorders>
-              <w:top w:val="single" w:sz="8" w:space="0" w:color="000000"/>
-              <w:left w:val="single" w:sz="8" w:space="0" w:color="000000"/>
-              <w:bottom w:val="single" w:sz="8" w:space="0" w:color="000000"/>
-              <w:right w:val="single" w:sz="8" w:space="0" w:color="000000"/>
+              <w:top w:val="single" w:color="000000" w:sz="8" w:space="0"/>
+              <w:left w:val="single" w:color="000000" w:sz="8" w:space="0"/>
+              <w:bottom w:val="single" w:color="000000" w:sz="8" w:space="0"/>
+              <w:right w:val="single" w:color="000000" w:sz="8" w:space="0"/>
             </w:tcBorders>
             <w:shd w:val="clear" w:color="auto" w:fill="000000"/>
             <w:tcMar>
@@ -8350,10 +8355,10 @@
           <w:tcPr>
             <w:tcW w:w="0" w:type="auto"/>
             <w:tcBorders>
-              <w:top w:val="single" w:sz="8" w:space="0" w:color="000000"/>
-              <w:left w:val="single" w:sz="8" w:space="0" w:color="000000"/>
-              <w:bottom w:val="single" w:sz="8" w:space="0" w:color="000000"/>
-              <w:right w:val="single" w:sz="8" w:space="0" w:color="000000"/>
+              <w:top w:val="single" w:color="000000" w:sz="8" w:space="0"/>
+              <w:left w:val="single" w:color="000000" w:sz="8" w:space="0"/>
+              <w:bottom w:val="single" w:color="000000" w:sz="8" w:space="0"/>
+              <w:right w:val="single" w:color="000000" w:sz="8" w:space="0"/>
             </w:tcBorders>
             <w:tcMar>
               <w:top w:w="100" w:type="dxa"/>
@@ -8385,10 +8390,10 @@
           <w:tcPr>
             <w:tcW w:w="0" w:type="auto"/>
             <w:tcBorders>
-              <w:top w:val="single" w:sz="8" w:space="0" w:color="000000"/>
-              <w:left w:val="single" w:sz="8" w:space="0" w:color="000000"/>
-              <w:bottom w:val="single" w:sz="8" w:space="0" w:color="000000"/>
-              <w:right w:val="single" w:sz="8" w:space="0" w:color="000000"/>
+              <w:top w:val="single" w:color="000000" w:sz="8" w:space="0"/>
+              <w:left w:val="single" w:color="000000" w:sz="8" w:space="0"/>
+              <w:bottom w:val="single" w:color="000000" w:sz="8" w:space="0"/>
+              <w:right w:val="single" w:color="000000" w:sz="8" w:space="0"/>
             </w:tcBorders>
             <w:tcMar>
               <w:top w:w="100" w:type="dxa"/>
@@ -8420,10 +8425,10 @@
           <w:tcPr>
             <w:tcW w:w="0" w:type="auto"/>
             <w:tcBorders>
-              <w:top w:val="single" w:sz="8" w:space="0" w:color="000000"/>
-              <w:left w:val="single" w:sz="8" w:space="0" w:color="000000"/>
-              <w:bottom w:val="single" w:sz="8" w:space="0" w:color="000000"/>
-              <w:right w:val="single" w:sz="8" w:space="0" w:color="000000"/>
+              <w:top w:val="single" w:color="000000" w:sz="8" w:space="0"/>
+              <w:left w:val="single" w:color="000000" w:sz="8" w:space="0"/>
+              <w:bottom w:val="single" w:color="000000" w:sz="8" w:space="0"/>
+              <w:right w:val="single" w:color="000000" w:sz="8" w:space="0"/>
             </w:tcBorders>
             <w:tcMar>
               <w:top w:w="100" w:type="dxa"/>
@@ -8439,7 +8444,7 @@
               <w:pStyle w:val="NormalWeb"/>
               <w:spacing w:before="0" w:beforeAutospacing="0" w:after="0" w:afterAutospacing="0"/>
             </w:pPr>
-            <w:hyperlink r:id="rId12" w:history="1">
+            <w:hyperlink w:history="1" r:id="rId12">
               <w:r>
                 <w:rPr>
                   <w:rStyle w:val="Hyperlink"/>
@@ -8459,10 +8464,10 @@
           <w:tcPr>
             <w:tcW w:w="0" w:type="auto"/>
             <w:tcBorders>
-              <w:top w:val="single" w:sz="8" w:space="0" w:color="000000"/>
-              <w:left w:val="single" w:sz="8" w:space="0" w:color="000000"/>
-              <w:bottom w:val="single" w:sz="8" w:space="0" w:color="000000"/>
-              <w:right w:val="single" w:sz="8" w:space="0" w:color="000000"/>
+              <w:top w:val="single" w:color="000000" w:sz="8" w:space="0"/>
+              <w:left w:val="single" w:color="000000" w:sz="8" w:space="0"/>
+              <w:bottom w:val="single" w:color="000000" w:sz="8" w:space="0"/>
+              <w:right w:val="single" w:color="000000" w:sz="8" w:space="0"/>
             </w:tcBorders>
             <w:tcMar>
               <w:top w:w="100" w:type="dxa"/>
@@ -8494,10 +8499,10 @@
           <w:tcPr>
             <w:tcW w:w="0" w:type="auto"/>
             <w:tcBorders>
-              <w:top w:val="single" w:sz="8" w:space="0" w:color="000000"/>
-              <w:left w:val="single" w:sz="8" w:space="0" w:color="000000"/>
-              <w:bottom w:val="single" w:sz="8" w:space="0" w:color="000000"/>
-              <w:right w:val="single" w:sz="8" w:space="0" w:color="000000"/>
+              <w:top w:val="single" w:color="000000" w:sz="8" w:space="0"/>
+              <w:left w:val="single" w:color="000000" w:sz="8" w:space="0"/>
+              <w:bottom w:val="single" w:color="000000" w:sz="8" w:space="0"/>
+              <w:right w:val="single" w:color="000000" w:sz="8" w:space="0"/>
             </w:tcBorders>
             <w:tcMar>
               <w:top w:w="100" w:type="dxa"/>
@@ -8529,10 +8534,10 @@
           <w:tcPr>
             <w:tcW w:w="0" w:type="auto"/>
             <w:tcBorders>
-              <w:top w:val="single" w:sz="8" w:space="0" w:color="000000"/>
-              <w:left w:val="single" w:sz="8" w:space="0" w:color="000000"/>
-              <w:bottom w:val="single" w:sz="8" w:space="0" w:color="000000"/>
-              <w:right w:val="single" w:sz="8" w:space="0" w:color="000000"/>
+              <w:top w:val="single" w:color="000000" w:sz="8" w:space="0"/>
+              <w:left w:val="single" w:color="000000" w:sz="8" w:space="0"/>
+              <w:bottom w:val="single" w:color="000000" w:sz="8" w:space="0"/>
+              <w:right w:val="single" w:color="000000" w:sz="8" w:space="0"/>
             </w:tcBorders>
             <w:tcMar>
               <w:top w:w="100" w:type="dxa"/>
@@ -8548,7 +8553,7 @@
               <w:pStyle w:val="NormalWeb"/>
               <w:spacing w:before="0" w:beforeAutospacing="0" w:after="0" w:afterAutospacing="0"/>
             </w:pPr>
-            <w:hyperlink r:id="rId13" w:history="1">
+            <w:hyperlink w:history="1" r:id="rId13">
               <w:r>
                 <w:rPr>
                   <w:rStyle w:val="Hyperlink"/>
@@ -8563,7 +8568,7 @@
               <w:pStyle w:val="NormalWeb"/>
               <w:spacing w:before="0" w:beforeAutospacing="0" w:after="0" w:afterAutospacing="0"/>
             </w:pPr>
-            <w:hyperlink r:id="rId14" w:history="1">
+            <w:hyperlink w:history="1" r:id="rId14">
               <w:r>
                 <w:rPr>
                   <w:rStyle w:val="Hyperlink"/>
@@ -8583,10 +8588,10 @@
           <w:tcPr>
             <w:tcW w:w="0" w:type="auto"/>
             <w:tcBorders>
-              <w:top w:val="single" w:sz="8" w:space="0" w:color="000000"/>
-              <w:left w:val="single" w:sz="8" w:space="0" w:color="000000"/>
-              <w:bottom w:val="single" w:sz="8" w:space="0" w:color="000000"/>
-              <w:right w:val="single" w:sz="8" w:space="0" w:color="000000"/>
+              <w:top w:val="single" w:color="000000" w:sz="8" w:space="0"/>
+              <w:left w:val="single" w:color="000000" w:sz="8" w:space="0"/>
+              <w:bottom w:val="single" w:color="000000" w:sz="8" w:space="0"/>
+              <w:right w:val="single" w:color="000000" w:sz="8" w:space="0"/>
             </w:tcBorders>
             <w:tcMar>
               <w:top w:w="100" w:type="dxa"/>
@@ -8629,10 +8634,10 @@
           <w:tcPr>
             <w:tcW w:w="0" w:type="auto"/>
             <w:tcBorders>
-              <w:top w:val="single" w:sz="8" w:space="0" w:color="000000"/>
-              <w:left w:val="single" w:sz="8" w:space="0" w:color="000000"/>
-              <w:bottom w:val="single" w:sz="8" w:space="0" w:color="000000"/>
-              <w:right w:val="single" w:sz="8" w:space="0" w:color="000000"/>
+              <w:top w:val="single" w:color="000000" w:sz="8" w:space="0"/>
+              <w:left w:val="single" w:color="000000" w:sz="8" w:space="0"/>
+              <w:bottom w:val="single" w:color="000000" w:sz="8" w:space="0"/>
+              <w:right w:val="single" w:color="000000" w:sz="8" w:space="0"/>
             </w:tcBorders>
             <w:tcMar>
               <w:top w:w="100" w:type="dxa"/>
@@ -8664,10 +8669,10 @@
           <w:tcPr>
             <w:tcW w:w="0" w:type="auto"/>
             <w:tcBorders>
-              <w:top w:val="single" w:sz="8" w:space="0" w:color="000000"/>
-              <w:left w:val="single" w:sz="8" w:space="0" w:color="000000"/>
-              <w:bottom w:val="single" w:sz="8" w:space="0" w:color="000000"/>
-              <w:right w:val="single" w:sz="8" w:space="0" w:color="000000"/>
+              <w:top w:val="single" w:color="000000" w:sz="8" w:space="0"/>
+              <w:left w:val="single" w:color="000000" w:sz="8" w:space="0"/>
+              <w:bottom w:val="single" w:color="000000" w:sz="8" w:space="0"/>
+              <w:right w:val="single" w:color="000000" w:sz="8" w:space="0"/>
             </w:tcBorders>
             <w:tcMar>
               <w:top w:w="100" w:type="dxa"/>
@@ -8683,7 +8688,7 @@
               <w:pStyle w:val="NormalWeb"/>
               <w:spacing w:before="0" w:beforeAutospacing="0" w:after="0" w:afterAutospacing="0"/>
             </w:pPr>
-            <w:hyperlink r:id="rId15" w:history="1">
+            <w:hyperlink w:history="1" r:id="rId15">
               <w:r>
                 <w:rPr>
                   <w:rStyle w:val="Hyperlink"/>
@@ -8706,10 +8711,10 @@
           <w:tcPr>
             <w:tcW w:w="0" w:type="auto"/>
             <w:tcBorders>
-              <w:top w:val="single" w:sz="8" w:space="0" w:color="000000"/>
-              <w:left w:val="single" w:sz="8" w:space="0" w:color="000000"/>
-              <w:bottom w:val="single" w:sz="8" w:space="0" w:color="000000"/>
-              <w:right w:val="single" w:sz="8" w:space="0" w:color="000000"/>
+              <w:top w:val="single" w:color="000000" w:sz="8" w:space="0"/>
+              <w:left w:val="single" w:color="000000" w:sz="8" w:space="0"/>
+              <w:bottom w:val="single" w:color="000000" w:sz="8" w:space="0"/>
+              <w:right w:val="single" w:color="000000" w:sz="8" w:space="0"/>
             </w:tcBorders>
             <w:tcMar>
               <w:top w:w="100" w:type="dxa"/>
@@ -8741,10 +8746,10 @@
           <w:tcPr>
             <w:tcW w:w="0" w:type="auto"/>
             <w:tcBorders>
-              <w:top w:val="single" w:sz="8" w:space="0" w:color="000000"/>
-              <w:left w:val="single" w:sz="8" w:space="0" w:color="000000"/>
-              <w:bottom w:val="single" w:sz="8" w:space="0" w:color="000000"/>
-              <w:right w:val="single" w:sz="8" w:space="0" w:color="000000"/>
+              <w:top w:val="single" w:color="000000" w:sz="8" w:space="0"/>
+              <w:left w:val="single" w:color="000000" w:sz="8" w:space="0"/>
+              <w:bottom w:val="single" w:color="000000" w:sz="8" w:space="0"/>
+              <w:right w:val="single" w:color="000000" w:sz="8" w:space="0"/>
             </w:tcBorders>
             <w:tcMar>
               <w:top w:w="100" w:type="dxa"/>
@@ -8776,10 +8781,10 @@
           <w:tcPr>
             <w:tcW w:w="0" w:type="auto"/>
             <w:tcBorders>
-              <w:top w:val="single" w:sz="8" w:space="0" w:color="000000"/>
-              <w:left w:val="single" w:sz="8" w:space="0" w:color="000000"/>
-              <w:bottom w:val="single" w:sz="8" w:space="0" w:color="000000"/>
-              <w:right w:val="single" w:sz="8" w:space="0" w:color="000000"/>
+              <w:top w:val="single" w:color="000000" w:sz="8" w:space="0"/>
+              <w:left w:val="single" w:color="000000" w:sz="8" w:space="0"/>
+              <w:bottom w:val="single" w:color="000000" w:sz="8" w:space="0"/>
+              <w:right w:val="single" w:color="000000" w:sz="8" w:space="0"/>
             </w:tcBorders>
             <w:tcMar>
               <w:top w:w="100" w:type="dxa"/>
@@ -8796,7 +8801,7 @@
               <w:spacing w:before="0" w:beforeAutospacing="0" w:after="0" w:afterAutospacing="0"/>
               <w:jc w:val="both"/>
             </w:pPr>
-            <w:hyperlink r:id="rId16" w:history="1">
+            <w:hyperlink w:history="1" r:id="rId16">
               <w:r>
                 <w:rPr>
                   <w:rStyle w:val="Hyperlink"/>
@@ -8842,53 +8847,41 @@
         <w:divId w:val="1704669759"/>
       </w:pPr>
       <w:r>
-        <w:rPr>
-          <w:noProof/>
-          <w:color w:val="000000"/>
-          <w:bdr w:val="none" w:sz="0" w:space="0" w:color="auto" w:frame="1"/>
-        </w:rPr>
         <w:drawing>
-          <wp:inline distT="0" distB="0" distL="0" distR="0" wp14:anchorId="44E384AC" wp14:editId="676598AB">
+          <wp:inline wp14:editId="1CDB2EA2" wp14:anchorId="44E384AC">
             <wp:extent cx="4381500" cy="2190750"/>
             <wp:effectExtent l="0" t="0" r="0" b="0"/>
-            <wp:docPr id="4" name="Imagem 4"/>
+            <wp:docPr id="4" name="Imagem 4" title=""/>
             <wp:cNvGraphicFramePr>
-              <a:graphicFrameLocks xmlns:a="http://schemas.openxmlformats.org/drawingml/2006/main" noChangeAspect="1"/>
+              <a:graphicFrameLocks noChangeAspect="1"/>
             </wp:cNvGraphicFramePr>
-            <a:graphic xmlns:a="http://schemas.openxmlformats.org/drawingml/2006/main">
+            <a:graphic>
               <a:graphicData uri="http://schemas.openxmlformats.org/drawingml/2006/picture">
-                <pic:pic xmlns:pic="http://schemas.openxmlformats.org/drawingml/2006/picture">
+                <pic:pic>
                   <pic:nvPicPr>
-                    <pic:cNvPr id="0" name="Picture 3"/>
-                    <pic:cNvPicPr>
-                      <a:picLocks noChangeAspect="1" noChangeArrowheads="1"/>
-                    </pic:cNvPicPr>
+                    <pic:cNvPr id="0" name="Imagem 4"/>
+                    <pic:cNvPicPr/>
                   </pic:nvPicPr>
                   <pic:blipFill>
-                    <a:blip r:embed="rId17">
-                      <a:extLst>
+                    <a:blip r:embed="R7dc3364a69cd4be2">
+                      <a:extLst xmlns:a="http://schemas.openxmlformats.org/drawingml/2006/main">
                         <a:ext uri="{28A0092B-C50C-407E-A947-70E740481C1C}">
                           <a14:useLocalDpi xmlns:a14="http://schemas.microsoft.com/office/drawing/2010/main" val="0"/>
                         </a:ext>
                       </a:extLst>
                     </a:blip>
-                    <a:srcRect/>
                     <a:stretch>
                       <a:fillRect/>
                     </a:stretch>
                   </pic:blipFill>
-                  <pic:spPr bwMode="auto">
-                    <a:xfrm>
+                  <pic:spPr>
+                    <a:xfrm rot="0" flipH="0" flipV="0">
                       <a:off x="0" y="0"/>
                       <a:ext cx="4381500" cy="2190750"/>
                     </a:xfrm>
                     <a:prstGeom prst="rect">
                       <a:avLst/>
                     </a:prstGeom>
-                    <a:noFill/>
-                    <a:ln>
-                      <a:noFill/>
-                    </a:ln>
                   </pic:spPr>
                 </pic:pic>
               </a:graphicData>
@@ -9286,7 +9279,7 @@
       <w:pPr>
         <w:divId w:val="1704669759"/>
         <w:rPr>
-          <w:rFonts w:ascii="Times New Roman" w:eastAsia="Times New Roman" w:hAnsi="Times New Roman" w:cs="Times New Roman"/>
+          <w:rFonts w:ascii="Times New Roman" w:hAnsi="Times New Roman" w:eastAsia="Times New Roman" w:cs="Times New Roman"/>
           <w:sz w:val="24"/>
           <w:szCs w:val="24"/>
         </w:rPr>
@@ -9469,7 +9462,7 @@
       <w:pPr>
         <w:divId w:val="1704669759"/>
         <w:rPr>
-          <w:rFonts w:ascii="Times New Roman" w:eastAsia="Times New Roman" w:hAnsi="Times New Roman" w:cs="Times New Roman"/>
+          <w:rFonts w:ascii="Times New Roman" w:hAnsi="Times New Roman" w:eastAsia="Times New Roman" w:cs="Times New Roman"/>
           <w:sz w:val="24"/>
           <w:szCs w:val="24"/>
         </w:rPr>
@@ -9509,7 +9502,7 @@
         </w:rPr>
         <w:t xml:space="preserve">anban do grupo está disponível no Git através do </w:t>
       </w:r>
-      <w:hyperlink r:id="rId18" w:history="1">
+      <w:hyperlink w:history="1" r:id="rId18">
         <w:r>
           <w:rPr>
             <w:rStyle w:val="Hyperlink"/>
@@ -9548,196 +9541,24 @@
         <w:divId w:val="1704669759"/>
       </w:pPr>
       <w:r>
-        <w:rPr>
-          <w:rFonts w:ascii="Arial" w:hAnsi="Arial" w:cs="Arial"/>
-          <w:noProof/>
-          <w:color w:val="000000"/>
-          <w:sz w:val="22"/>
-          <w:szCs w:val="22"/>
-          <w:bdr w:val="none" w:sz="0" w:space="0" w:color="auto" w:frame="1"/>
-        </w:rPr>
         <w:drawing>
-          <wp:inline distT="0" distB="0" distL="0" distR="0" wp14:anchorId="3F9EC9CA" wp14:editId="49B012EA">
-            <wp:extent cx="5734050" cy="3219450"/>
+          <wp:inline wp14:editId="008BDF59" wp14:anchorId="3F9EC9CA">
+            <wp:extent cx="5734052" cy="3219450"/>
             <wp:effectExtent l="0" t="0" r="0" b="0"/>
-            <wp:docPr id="5" name="Imagem 5"/>
+            <wp:docPr id="5" name="Imagem 5" title=""/>
             <wp:cNvGraphicFramePr>
-              <a:graphicFrameLocks xmlns:a="http://schemas.openxmlformats.org/drawingml/2006/main" noChangeAspect="1"/>
+              <a:graphicFrameLocks noChangeAspect="1"/>
             </wp:cNvGraphicFramePr>
-            <a:graphic xmlns:a="http://schemas.openxmlformats.org/drawingml/2006/main">
+            <a:graphic>
               <a:graphicData uri="http://schemas.openxmlformats.org/drawingml/2006/picture">
-                <pic:pic xmlns:pic="http://schemas.openxmlformats.org/drawingml/2006/picture">
+                <pic:pic>
                   <pic:nvPicPr>
-                    <pic:cNvPr id="0" name="Picture 4"/>
-                    <pic:cNvPicPr>
-                      <a:picLocks noChangeAspect="1" noChangeArrowheads="1"/>
-                    </pic:cNvPicPr>
-                  </pic:nvPicPr>
-                  <pic:blipFill>
-                    <a:blip r:embed="rId19">
-                      <a:extLst>
-                        <a:ext uri="{28A0092B-C50C-407E-A947-70E740481C1C}">
-                          <a14:useLocalDpi xmlns:a14="http://schemas.microsoft.com/office/drawing/2010/main" val="0"/>
-                        </a:ext>
-                      </a:extLst>
-                    </a:blip>
-                    <a:srcRect/>
-                    <a:stretch>
-                      <a:fillRect/>
-                    </a:stretch>
-                  </pic:blipFill>
-                  <pic:spPr bwMode="auto">
-                    <a:xfrm>
-                      <a:off x="0" y="0"/>
-                      <a:ext cx="5734050" cy="3219450"/>
-                    </a:xfrm>
-                    <a:prstGeom prst="rect">
-                      <a:avLst/>
-                    </a:prstGeom>
-                    <a:noFill/>
-                    <a:ln>
-                      <a:noFill/>
-                    </a:ln>
-                  </pic:spPr>
-                </pic:pic>
-              </a:graphicData>
-            </a:graphic>
-          </wp:inline>
-        </w:drawing>
-      </w:r>
-    </w:p>
-    <w:p>
-      <w:pPr>
-        <w:pStyle w:val="NormalWeb"/>
-        <w:spacing w:before="0" w:beforeAutospacing="0" w:after="0" w:afterAutospacing="0"/>
-        <w:jc w:val="center"/>
-        <w:divId w:val="1704669759"/>
-      </w:pPr>
-      <w:r>
-        <w:rPr>
-          <w:rFonts w:ascii="Arial" w:hAnsi="Arial" w:cs="Arial"/>
-          <w:color w:val="000000"/>
-          <w:sz w:val="22"/>
-          <w:szCs w:val="22"/>
-        </w:rPr>
-        <w:t>Figura 2 - Tela do GitHub utilizada pelo grupo</w:t>
-      </w:r>
-    </w:p>
-    <w:p>
-      <w:pPr>
-        <w:jc w:val="center"/>
-      </w:pPr>
-    </w:p>
-    <w:p>
-      <w:pPr>
-        <w:jc w:val="center"/>
-      </w:pPr>
-    </w:p>
-    <w:p>
-      <w:pPr>
-        <w:pStyle w:val="Ttulo1"/>
-        <w:ind w:left="0" w:firstLine="0"/>
-        <w:jc w:val="left"/>
-        <w:rPr>
-          <w:b/>
-          <w:sz w:val="36"/>
-          <w:szCs w:val="36"/>
-        </w:rPr>
-      </w:pPr>
-      <w:bookmarkStart w:id="20" w:name="_Toc53138836"/>
-      <w:r>
-        <w:rPr>
-          <w:b/>
-          <w:sz w:val="36"/>
-          <w:szCs w:val="36"/>
-        </w:rPr>
-        <w:t>5. Implementação da Solução</w:t>
-      </w:r>
-      <w:bookmarkEnd w:id="20"/>
-      <w:r>
-        <w:rPr>
-          <w:b/>
-          <w:sz w:val="36"/>
-          <w:szCs w:val="36"/>
-        </w:rPr>
-        <w:t xml:space="preserve"> </w:t>
-      </w:r>
-    </w:p>
-    <w:p>
-      <w:r>
-        <w:t xml:space="preserve">Nesta seção são apresentados os detalhes técnicos da solução criada </w:t>
-      </w:r>
-      <w:proofErr w:type="gramStart"/>
-      <w:r>
-        <w:t>pelo equipe</w:t>
-      </w:r>
-      <w:proofErr w:type="gramEnd"/>
-      <w:r>
-        <w:t>, tratando da Arquitetura da Solução, as estruturas de dados e as telas já implementadas.</w:t>
-      </w:r>
-    </w:p>
-    <w:p>
-      <w:pPr>
-        <w:pStyle w:val="Ttulo2"/>
-      </w:pPr>
-      <w:bookmarkStart w:id="21" w:name="_hkyhu4lf2swe" w:colFirst="0" w:colLast="0"/>
-      <w:bookmarkStart w:id="22" w:name="_Toc53138837"/>
-      <w:bookmarkEnd w:id="21"/>
-      <w:r>
-        <w:lastRenderedPageBreak/>
-        <w:t>Arquitetura da Solução</w:t>
-      </w:r>
-      <w:bookmarkEnd w:id="22"/>
-    </w:p>
-    <w:p>
-      <w:r>
-        <w:t xml:space="preserve">Serão apresentados o diagrama de componentes de sua devida descrição, seguidamente das informações sobre a hospedagem e finalizando com as tecnologias utilizadas. </w:t>
-      </w:r>
-    </w:p>
-    <w:p>
-      <w:pPr>
-        <w:pStyle w:val="Ttulo3"/>
-      </w:pPr>
-      <w:bookmarkStart w:id="23" w:name="_i6ay8q8rs7n7" w:colFirst="0" w:colLast="0"/>
-      <w:bookmarkStart w:id="24" w:name="_Toc53138838"/>
-      <w:bookmarkEnd w:id="23"/>
-      <w:r>
-        <w:t>Diagrama de Componentes</w:t>
-      </w:r>
-      <w:bookmarkEnd w:id="24"/>
-    </w:p>
-    <w:p>
-      <w:r>
-        <w:t>Os componentes que fazem parte da solução são apresentados na Figura que se segue.</w:t>
-      </w:r>
-    </w:p>
-    <w:p/>
-    <w:p>
-      <w:pPr>
-        <w:jc w:val="center"/>
-      </w:pPr>
-      <w:r>
-        <w:rPr>
-          <w:noProof/>
-        </w:rPr>
-        <w:drawing>
-          <wp:inline distT="0" distB="0" distL="0" distR="0" wp14:anchorId="47E3DC14" wp14:editId="039EFE0E">
-            <wp:extent cx="5733415" cy="3227070"/>
-            <wp:effectExtent l="0" t="0" r="635" b="0"/>
-            <wp:docPr id="2" name="Imagem 2"/>
-            <wp:cNvGraphicFramePr>
-              <a:graphicFrameLocks xmlns:a="http://schemas.openxmlformats.org/drawingml/2006/main" noChangeAspect="1"/>
-            </wp:cNvGraphicFramePr>
-            <a:graphic xmlns:a="http://schemas.openxmlformats.org/drawingml/2006/main">
-              <a:graphicData uri="http://schemas.openxmlformats.org/drawingml/2006/picture">
-                <pic:pic xmlns:pic="http://schemas.openxmlformats.org/drawingml/2006/picture">
-                  <pic:nvPicPr>
-                    <pic:cNvPr id="2" name="Diagrama de Componentes(Versão2).png"/>
+                    <pic:cNvPr id="0" name="Imagem 5"/>
                     <pic:cNvPicPr/>
                   </pic:nvPicPr>
                   <pic:blipFill>
-                    <a:blip r:embed="rId20" cstate="print">
-                      <a:extLst>
+                    <a:blip r:embed="R7bf8df8e02ba46a8">
+                      <a:extLst xmlns:a="http://schemas.openxmlformats.org/drawingml/2006/main">
                         <a:ext uri="{28A0092B-C50C-407E-A947-70E740481C1C}">
                           <a14:useLocalDpi xmlns:a14="http://schemas.microsoft.com/office/drawing/2010/main" val="0"/>
                         </a:ext>
@@ -9748,9 +9569,9 @@
                     </a:stretch>
                   </pic:blipFill>
                   <pic:spPr>
-                    <a:xfrm>
+                    <a:xfrm rot="0" flipH="0" flipV="0">
                       <a:off x="0" y="0"/>
-                      <a:ext cx="5733415" cy="3227070"/>
+                      <a:ext cx="5734052" cy="3219450"/>
                     </a:xfrm>
                     <a:prstGeom prst="rect">
                       <a:avLst/>
@@ -9763,287 +9584,771 @@
         </w:drawing>
       </w:r>
     </w:p>
-    <w:p/>
-    <w:p>
-      <w:pPr>
+    <w:p>
+      <w:pPr>
+        <w:pStyle w:val="NormalWeb"/>
+        <w:spacing w:before="0" w:beforeAutospacing="0" w:after="0" w:afterAutospacing="0"/>
         <w:jc w:val="center"/>
-      </w:pPr>
-      <w:r>
-        <w:t xml:space="preserve">Figura 2 – Diagrama de </w:t>
-      </w:r>
-      <w:r>
-        <w:t>Componentes</w:t>
-      </w:r>
-    </w:p>
-    <w:p/>
-    <w:p>
-      <w:r>
-        <w:t>A solução implementada conta com os seguintes módulos:</w:t>
-      </w:r>
-    </w:p>
-    <w:p>
-      <w:pPr>
-        <w:numPr>
-          <w:ilvl w:val="0"/>
-          <w:numId w:val="8"/>
-        </w:numPr>
-      </w:pPr>
-      <w:r>
-        <w:rPr>
-          <w:b/>
-        </w:rPr>
-        <w:t xml:space="preserve">Navegador </w:t>
-      </w:r>
-      <w:r>
-        <w:t xml:space="preserve">- Interface básica do sistema </w:t>
-      </w:r>
-    </w:p>
-    <w:p>
-      <w:pPr>
-        <w:numPr>
-          <w:ilvl w:val="1"/>
-          <w:numId w:val="8"/>
-        </w:numPr>
-      </w:pPr>
-      <w:r>
-        <w:rPr>
-          <w:b/>
-        </w:rPr>
-        <w:t>Páginas Web</w:t>
-      </w:r>
-      <w:r>
-        <w:rPr>
-          <w:b/>
-        </w:rPr>
-        <w:t xml:space="preserve"> </w:t>
-      </w:r>
-      <w:r>
-        <w:t>– Páginas construídas com HTML e BootStrap, e estilizadas com CSS. Funcionalidades complexas foram adicionadas com o JavaScript.</w:t>
-      </w:r>
-    </w:p>
-    <w:p>
-      <w:pPr>
-        <w:ind w:left="1440"/>
-      </w:pPr>
-    </w:p>
-    <w:p>
-      <w:pPr>
-        <w:numPr>
-          <w:ilvl w:val="1"/>
-          <w:numId w:val="8"/>
-        </w:numPr>
-      </w:pPr>
-      <w:r>
-        <w:rPr>
-          <w:b/>
-        </w:rPr>
-        <w:t>Local Storage</w:t>
-      </w:r>
-      <w:r>
-        <w:t xml:space="preserve"> - Armazenamento mantido no Navegador, onde são implementados bancos de dados baseados em JSON. São eles: </w:t>
-      </w:r>
-    </w:p>
-    <w:p>
-      <w:pPr>
-        <w:numPr>
-          <w:ilvl w:val="2"/>
-          <w:numId w:val="8"/>
-        </w:numPr>
-      </w:pPr>
-      <w:r>
-        <w:rPr>
-          <w:b/>
-        </w:rPr>
-        <w:t>Login/Senha</w:t>
-      </w:r>
-      <w:r>
-        <w:t xml:space="preserve">- Conjunto de dados que operam juntos para identificar e distinguir cada usuário </w:t>
-      </w:r>
-    </w:p>
-    <w:p>
-      <w:pPr>
-        <w:numPr>
-          <w:ilvl w:val="2"/>
-          <w:numId w:val="8"/>
-        </w:numPr>
-      </w:pPr>
-      <w:r>
-        <w:rPr>
-          <w:b/>
-        </w:rPr>
-        <w:t>Perfil</w:t>
-      </w:r>
-      <w:r>
-        <w:t xml:space="preserve"> – Contém informações pessoais sobre cada usuário da aplicação web.</w:t>
-      </w:r>
-    </w:p>
-    <w:p>
-      <w:pPr>
-        <w:numPr>
-          <w:ilvl w:val="0"/>
-          <w:numId w:val="8"/>
-        </w:numPr>
-      </w:pPr>
-      <w:r>
-        <w:rPr>
-          <w:b/>
-        </w:rPr>
-        <w:t>API Consulta CRP</w:t>
-      </w:r>
-      <w:r>
-        <w:t xml:space="preserve"> – Será consultada a veracidade das informações prestadas pelos psicólogos que se cadastrarem.</w:t>
-      </w:r>
-    </w:p>
-    <w:p>
-      <w:pPr>
-        <w:numPr>
-          <w:ilvl w:val="0"/>
-          <w:numId w:val="8"/>
-        </w:numPr>
-      </w:pPr>
-      <w:r>
-        <w:rPr>
-          <w:b/>
-        </w:rPr>
-        <w:t xml:space="preserve">API Google Maps </w:t>
-      </w:r>
-      <w:r>
-        <w:t>– Para calcular a distância entre os pacientes e psicólogos, e assim os usuários poderão delimitar um range como filtro.</w:t>
-      </w:r>
-    </w:p>
-    <w:p>
-      <w:pPr>
-        <w:numPr>
-          <w:ilvl w:val="0"/>
-          <w:numId w:val="8"/>
-        </w:numPr>
-      </w:pPr>
-      <w:r>
-        <w:rPr>
-          <w:b/>
-        </w:rPr>
-        <w:t xml:space="preserve">Serviço Web </w:t>
-      </w:r>
-      <w:r>
-        <w:t>– Serviço web que irá ser utilizado para iniciar o contato, através de mensagens, entre o paciente e o psicólogo.</w:t>
-      </w:r>
-    </w:p>
-    <w:p>
-      <w:pPr>
-        <w:numPr>
-          <w:ilvl w:val="0"/>
-          <w:numId w:val="8"/>
-        </w:numPr>
-      </w:pPr>
-      <w:r>
-        <w:rPr>
-          <w:b/>
-        </w:rPr>
-        <w:t>Hospedagem</w:t>
-      </w:r>
-      <w:r>
-        <w:t xml:space="preserve"> - local na Internet onde as páginas são mantidas e acessadas pelo navegador. </w:t>
-      </w:r>
-    </w:p>
-    <w:p>
-      <w:pPr>
-        <w:pStyle w:val="Ttulo3"/>
-      </w:pPr>
-      <w:bookmarkStart w:id="25" w:name="_xo3n84rz8b9x" w:colFirst="0" w:colLast="0"/>
-      <w:bookmarkStart w:id="26" w:name="_Toc53138839"/>
-      <w:bookmarkEnd w:id="25"/>
-      <w:r>
-        <w:lastRenderedPageBreak/>
-        <w:t>Hospedagem</w:t>
-      </w:r>
-      <w:bookmarkEnd w:id="26"/>
-    </w:p>
-    <w:p>
-      <w:r>
-        <w:t xml:space="preserve">O site utiliza a plataforma do Repl.it como ambiente de hospedagem do site do projeto. O site é mantido no ambiente da URL: </w:t>
-      </w:r>
-    </w:p>
-    <w:p/>
-    <w:p>
-      <w:r>
-        <w:rPr>
-          <w:color w:val="4F81BD" w:themeColor="accent1"/>
-          <w:u w:val="single"/>
-        </w:rPr>
-        <w:t>https://tiaw-pmg-cc-t-20202-interacoes-sociais.christiansamue1.repl.co</w:t>
-      </w:r>
-    </w:p>
-    <w:p/>
-    <w:p>
-      <w:r>
-        <w:t xml:space="preserve">A publicação do site no Repl.it é feita por meio de uma submissão do projeto (push) via git para o repositório remoto que se encontra no endereço: </w:t>
-      </w:r>
-    </w:p>
-    <w:p>
-      <w:pPr>
-        <w:rPr>
-          <w:sz w:val="32"/>
-          <w:szCs w:val="32"/>
-        </w:rPr>
-      </w:pPr>
-    </w:p>
-    <w:p>
-      <w:pPr>
-        <w:rPr>
-          <w:color w:val="4F81BD" w:themeColor="accent1"/>
-          <w:u w:val="single"/>
-        </w:rPr>
-      </w:pPr>
-      <w:r>
-        <w:rPr>
-          <w:color w:val="4F81BD" w:themeColor="accent1"/>
-          <w:u w:val="single"/>
-        </w:rPr>
-        <w:t>https://repl.it/@ChristianSamue1/tiaw-pmg-cc-t-20202-interacoes-sociais</w:t>
-      </w:r>
-    </w:p>
-    <w:p/>
-    <w:p>
-      <w:pPr>
-        <w:pStyle w:val="Ttulo3"/>
-      </w:pPr>
-      <w:bookmarkStart w:id="27" w:name="_Toc53138840"/>
-      <w:r>
-        <w:t>Tecnologias utilizadas</w:t>
-      </w:r>
-      <w:bookmarkEnd w:id="27"/>
-    </w:p>
-    <w:p>
-      <w:pPr>
-        <w:rPr>
-          <w:sz w:val="32"/>
-          <w:szCs w:val="32"/>
-        </w:rPr>
-      </w:pPr>
-      <w:r>
-        <w:rPr>
-          <w:noProof/>
-          <w:sz w:val="32"/>
-          <w:szCs w:val="32"/>
-        </w:rPr>
+        <w:divId w:val="1704669759"/>
+      </w:pPr>
+      <w:r>
+        <w:rPr>
+          <w:rFonts w:ascii="Arial" w:hAnsi="Arial" w:cs="Arial"/>
+          <w:color w:val="000000"/>
+          <w:sz w:val="22"/>
+          <w:szCs w:val="22"/>
+        </w:rPr>
+        <w:t>Figura 2 - Tela do GitHub utilizada pelo grupo</w:t>
+      </w:r>
+    </w:p>
+    <w:p>
+      <w:pPr>
+        <w:jc w:val="center"/>
+      </w:pPr>
+    </w:p>
+    <w:p>
+      <w:pPr>
+        <w:jc w:val="center"/>
+      </w:pPr>
+    </w:p>
+    <w:p>
+      <w:pPr>
+        <w:pStyle w:val="Normal"/>
+        <w:jc w:val="left"/>
+        <w:rPr>
+          <w:b w:val="1"/>
+          <w:bCs w:val="1"/>
+          <w:sz w:val="36"/>
+          <w:szCs w:val="36"/>
+        </w:rPr>
+      </w:pPr>
+      <w:r>
+        <w:rPr>
+          <w:b w:val="1"/>
+          <w:bCs w:val="1"/>
+          <w:sz w:val="36"/>
+          <w:szCs w:val="36"/>
+        </w:rPr>
+        <w:t>4. Projeto de Interface</w:t>
+      </w:r>
+    </w:p>
+    <w:p>
+      <w:pPr>
+        <w:pStyle w:val="Ttulo2"/>
+      </w:pPr>
+      <w:proofErr w:type="spellStart"/>
+      <w:r>
+        <w:rPr/>
+        <w:t>Template</w:t>
+      </w:r>
+      <w:proofErr w:type="spellEnd"/>
+      <w:r>
+        <w:rPr/>
+        <w:t xml:space="preserve"> Padrão do Site</w:t>
+      </w:r>
+    </w:p>
+    <w:p>
+      <w:pPr>
+        <w:pStyle w:val="Normal"/>
+      </w:pPr>
+      <w:r>
+        <w:rPr/>
+        <w:t xml:space="preserve">Nesta seção é apresentado o </w:t>
+      </w:r>
+      <w:proofErr w:type="spellStart"/>
+      <w:r>
+        <w:rPr/>
+        <w:t>template</w:t>
+      </w:r>
+      <w:proofErr w:type="spellEnd"/>
+      <w:r>
+        <w:rPr/>
+        <w:t xml:space="preserve"> padrão do site. Inicialmente possui 3 telas que são: página principal, cadastro de paciente e cadastro de </w:t>
+      </w:r>
+      <w:r>
+        <w:rPr/>
+        <w:t>psicólogo</w:t>
+      </w:r>
+      <w:r>
+        <w:rPr/>
+        <w:t>.</w:t>
+      </w:r>
+    </w:p>
+    <w:p>
+      <w:pPr>
+        <w:pStyle w:val="Normal"/>
+      </w:pPr>
+      <w:r>
+        <w:rPr/>
+        <w:t xml:space="preserve">A página inicial tem o intuito de apresentar as principais informações do projeto como: o que é, contatos, parcerias, etc. E </w:t>
+      </w:r>
+      <w:r>
+        <w:rPr/>
+        <w:t>além</w:t>
+      </w:r>
+      <w:r>
+        <w:rPr/>
+        <w:t xml:space="preserve"> disso é por ela que o usuário vai te acesso a sua conta e ao cadastro.</w:t>
+      </w:r>
+    </w:p>
+    <w:p>
+      <w:pPr>
+        <w:pStyle w:val="Normal"/>
+      </w:pPr>
+      <w:r>
+        <w:rPr/>
+        <w:t>As páginas de cadastro de paciente e de psicólogo apresentam os campos de informações que são necessárias para fazer inscrição do usuário.</w:t>
+      </w:r>
+    </w:p>
+    <w:p>
+      <w:pPr>
+        <w:pStyle w:val="Normal"/>
+        <w:jc w:val="center"/>
+      </w:pPr>
+      <w:r>
         <w:drawing>
-          <wp:inline distT="0" distB="0" distL="0" distR="0" wp14:anchorId="03FF1829" wp14:editId="2A879D6B">
-            <wp:extent cx="5733415" cy="3254375"/>
-            <wp:effectExtent l="0" t="0" r="635" b="3175"/>
-            <wp:docPr id="3" name="Imagem 3"/>
+          <wp:inline wp14:editId="506408F8" wp14:anchorId="6E322DEC">
+            <wp:extent cx="2009775" cy="4572000"/>
+            <wp:effectExtent l="0" t="0" r="0" b="0"/>
+            <wp:docPr id="1736826650" name="" title=""/>
             <wp:cNvGraphicFramePr>
-              <a:graphicFrameLocks xmlns:a="http://schemas.openxmlformats.org/drawingml/2006/main" noChangeAspect="1"/>
+              <a:graphicFrameLocks noChangeAspect="1"/>
             </wp:cNvGraphicFramePr>
-            <a:graphic xmlns:a="http://schemas.openxmlformats.org/drawingml/2006/main">
+            <a:graphic>
               <a:graphicData uri="http://schemas.openxmlformats.org/drawingml/2006/picture">
-                <pic:pic xmlns:pic="http://schemas.openxmlformats.org/drawingml/2006/picture">
+                <pic:pic>
                   <pic:nvPicPr>
-                    <pic:cNvPr id="3" name="Tecnologias Utilizadas_1(Versão1).png"/>
+                    <pic:cNvPr id="0" name=""/>
                     <pic:cNvPicPr/>
                   </pic:nvPicPr>
                   <pic:blipFill>
-                    <a:blip r:embed="rId21" cstate="print">
+                    <a:blip r:embed="R157cbc5768644381">
                       <a:extLst>
+                        <a:ext xmlns:a="http://schemas.openxmlformats.org/drawingml/2006/main" uri="{28A0092B-C50C-407E-A947-70E740481C1C}">
+                          <a14:useLocalDpi val="0"/>
+                        </a:ext>
+                      </a:extLst>
+                    </a:blip>
+                    <a:stretch>
+                      <a:fillRect/>
+                    </a:stretch>
+                  </pic:blipFill>
+                  <pic:spPr>
+                    <a:xfrm>
+                      <a:off x="0" y="0"/>
+                      <a:ext cx="2009775" cy="4572000"/>
+                    </a:xfrm>
+                    <a:prstGeom prst="rect">
+                      <a:avLst/>
+                    </a:prstGeom>
+                  </pic:spPr>
+                </pic:pic>
+              </a:graphicData>
+            </a:graphic>
+          </wp:inline>
+        </w:drawing>
+      </w:r>
+    </w:p>
+    <w:p>
+      <w:pPr>
+        <w:pStyle w:val="Normal"/>
+        <w:jc w:val="center"/>
+      </w:pPr>
+      <w:r>
+        <w:rPr/>
+        <w:t>Figura 1 – Pagina Inicial</w:t>
+      </w:r>
+    </w:p>
+    <w:p>
+      <w:pPr>
+        <w:pStyle w:val="Normal"/>
+        <w:jc w:val="center"/>
+      </w:pPr>
+    </w:p>
+    <w:p>
+      <w:pPr>
+        <w:pStyle w:val="Normal"/>
+        <w:jc w:val="center"/>
+      </w:pPr>
+      <w:r>
+        <w:drawing>
+          <wp:inline wp14:editId="43448D08" wp14:anchorId="4FFF2729">
+            <wp:extent cx="3619500" cy="4572000"/>
+            <wp:effectExtent l="0" t="0" r="0" b="0"/>
+            <wp:docPr id="1305189265" name="" title=""/>
+            <wp:cNvGraphicFramePr>
+              <a:graphicFrameLocks noChangeAspect="1"/>
+            </wp:cNvGraphicFramePr>
+            <a:graphic>
+              <a:graphicData uri="http://schemas.openxmlformats.org/drawingml/2006/picture">
+                <pic:pic>
+                  <pic:nvPicPr>
+                    <pic:cNvPr id="0" name=""/>
+                    <pic:cNvPicPr/>
+                  </pic:nvPicPr>
+                  <pic:blipFill>
+                    <a:blip r:embed="R6f3d9e327a194835">
+                      <a:extLst>
+                        <a:ext xmlns:a="http://schemas.openxmlformats.org/drawingml/2006/main" uri="{28A0092B-C50C-407E-A947-70E740481C1C}">
+                          <a14:useLocalDpi val="0"/>
+                        </a:ext>
+                      </a:extLst>
+                    </a:blip>
+                    <a:stretch>
+                      <a:fillRect/>
+                    </a:stretch>
+                  </pic:blipFill>
+                  <pic:spPr>
+                    <a:xfrm>
+                      <a:off x="0" y="0"/>
+                      <a:ext cx="3619500" cy="4572000"/>
+                    </a:xfrm>
+                    <a:prstGeom prst="rect">
+                      <a:avLst/>
+                    </a:prstGeom>
+                  </pic:spPr>
+                </pic:pic>
+              </a:graphicData>
+            </a:graphic>
+          </wp:inline>
+        </w:drawing>
+      </w:r>
+    </w:p>
+    <w:p>
+      <w:pPr>
+        <w:pStyle w:val="Normal"/>
+        <w:jc w:val="center"/>
+        <w:rPr>
+          <w:b w:val="1"/>
+          <w:bCs w:val="1"/>
+          <w:sz w:val="36"/>
+          <w:szCs w:val="36"/>
+        </w:rPr>
+      </w:pPr>
+      <w:r>
+        <w:rPr>
+          <w:b w:val="0"/>
+          <w:bCs w:val="0"/>
+          <w:sz w:val="22"/>
+          <w:szCs w:val="22"/>
+        </w:rPr>
+        <w:t>Figura 2 – Cadastro psicólogo</w:t>
+      </w:r>
+    </w:p>
+    <w:p>
+      <w:pPr>
+        <w:pStyle w:val="Normal"/>
+        <w:jc w:val="center"/>
+        <w:rPr>
+          <w:b w:val="0"/>
+          <w:bCs w:val="0"/>
+          <w:sz w:val="22"/>
+          <w:szCs w:val="22"/>
+        </w:rPr>
+      </w:pPr>
+    </w:p>
+    <w:p>
+      <w:pPr>
+        <w:pStyle w:val="Normal"/>
+        <w:jc w:val="center"/>
+      </w:pPr>
+      <w:r>
+        <w:drawing>
+          <wp:inline wp14:editId="2EC11359" wp14:anchorId="0B90246C">
+            <wp:extent cx="3952875" cy="4572000"/>
+            <wp:effectExtent l="0" t="0" r="0" b="0"/>
+            <wp:docPr id="862396048" name="" title=""/>
+            <wp:cNvGraphicFramePr>
+              <a:graphicFrameLocks noChangeAspect="1"/>
+            </wp:cNvGraphicFramePr>
+            <a:graphic>
+              <a:graphicData uri="http://schemas.openxmlformats.org/drawingml/2006/picture">
+                <pic:pic>
+                  <pic:nvPicPr>
+                    <pic:cNvPr id="0" name=""/>
+                    <pic:cNvPicPr/>
+                  </pic:nvPicPr>
+                  <pic:blipFill>
+                    <a:blip r:embed="Rcce760ff2a7247d2">
+                      <a:extLst>
+                        <a:ext xmlns:a="http://schemas.openxmlformats.org/drawingml/2006/main" uri="{28A0092B-C50C-407E-A947-70E740481C1C}">
+                          <a14:useLocalDpi val="0"/>
+                        </a:ext>
+                      </a:extLst>
+                    </a:blip>
+                    <a:stretch>
+                      <a:fillRect/>
+                    </a:stretch>
+                  </pic:blipFill>
+                  <pic:spPr>
+                    <a:xfrm>
+                      <a:off x="0" y="0"/>
+                      <a:ext cx="3952875" cy="4572000"/>
+                    </a:xfrm>
+                    <a:prstGeom prst="rect">
+                      <a:avLst/>
+                    </a:prstGeom>
+                  </pic:spPr>
+                </pic:pic>
+              </a:graphicData>
+            </a:graphic>
+          </wp:inline>
+        </w:drawing>
+      </w:r>
+    </w:p>
+    <w:p>
+      <w:pPr>
+        <w:pStyle w:val="Normal"/>
+        <w:jc w:val="center"/>
+        <w:rPr>
+          <w:b w:val="0"/>
+          <w:bCs w:val="0"/>
+          <w:sz w:val="22"/>
+          <w:szCs w:val="22"/>
+        </w:rPr>
+      </w:pPr>
+      <w:r>
+        <w:rPr>
+          <w:b w:val="0"/>
+          <w:bCs w:val="0"/>
+          <w:sz w:val="22"/>
+          <w:szCs w:val="22"/>
+        </w:rPr>
+        <w:t>Figura 3 – Cadastro usuário</w:t>
+      </w:r>
+    </w:p>
+    <w:p>
+      <w:pPr>
+        <w:pStyle w:val="Normal"/>
+        <w:jc w:val="center"/>
+        <w:rPr>
+          <w:b w:val="0"/>
+          <w:bCs w:val="0"/>
+          <w:sz w:val="22"/>
+          <w:szCs w:val="22"/>
+        </w:rPr>
+      </w:pPr>
+    </w:p>
+    <w:p>
+      <w:pPr>
+        <w:pStyle w:val="Normal"/>
+        <w:jc w:val="left"/>
+        <w:rPr>
+          <w:b w:val="1"/>
+          <w:bCs w:val="1"/>
+          <w:sz w:val="22"/>
+          <w:szCs w:val="22"/>
+          <w:u w:val="single"/>
+        </w:rPr>
+      </w:pPr>
+      <w:proofErr w:type="spellStart"/>
+      <w:r>
+        <w:rPr>
+          <w:b w:val="1"/>
+          <w:bCs w:val="1"/>
+          <w:sz w:val="22"/>
+          <w:szCs w:val="22"/>
+          <w:u w:val="single"/>
+        </w:rPr>
+        <w:t>Intruções</w:t>
+      </w:r>
+      <w:proofErr w:type="spellEnd"/>
+      <w:r>
+        <w:rPr>
+          <w:b w:val="1"/>
+          <w:bCs w:val="1"/>
+          <w:sz w:val="22"/>
+          <w:szCs w:val="22"/>
+          <w:u w:val="single"/>
+        </w:rPr>
+        <w:t xml:space="preserve"> de Acesso</w:t>
+      </w:r>
+    </w:p>
+    <w:p>
+      <w:pPr>
+        <w:pStyle w:val="Normal"/>
+        <w:jc w:val="left"/>
+        <w:rPr>
+          <w:b w:val="1"/>
+          <w:bCs w:val="1"/>
+          <w:sz w:val="22"/>
+          <w:szCs w:val="22"/>
+          <w:u w:val="single"/>
+        </w:rPr>
+      </w:pPr>
+    </w:p>
+    <w:p>
+      <w:pPr>
+        <w:pStyle w:val="Normal"/>
+        <w:jc w:val="left"/>
+        <w:rPr>
+          <w:b w:val="1"/>
+          <w:bCs w:val="1"/>
+          <w:sz w:val="22"/>
+          <w:szCs w:val="22"/>
+          <w:u w:val="single"/>
+        </w:rPr>
+      </w:pPr>
+      <w:r>
+        <w:rPr>
+          <w:b w:val="1"/>
+          <w:bCs w:val="1"/>
+          <w:sz w:val="22"/>
+          <w:szCs w:val="22"/>
+          <w:u w:val="single"/>
+        </w:rPr>
+        <w:t>Primeira maneira:</w:t>
+      </w:r>
+    </w:p>
+    <w:p>
+      <w:pPr>
+        <w:pStyle w:val="Normal"/>
+        <w:jc w:val="left"/>
+        <w:rPr>
+          <w:b w:val="0"/>
+          <w:bCs w:val="0"/>
+          <w:sz w:val="22"/>
+          <w:szCs w:val="22"/>
+          <w:u w:val="none"/>
+        </w:rPr>
+      </w:pPr>
+      <w:r>
+        <w:rPr>
+          <w:b w:val="0"/>
+          <w:bCs w:val="0"/>
+          <w:sz w:val="22"/>
+          <w:szCs w:val="22"/>
+          <w:u w:val="none"/>
+        </w:rPr>
+        <w:t xml:space="preserve">1º. Faça o download do arquivo do projeto (ZIP) ou clone do projeto no GitHub através do site </w:t>
+      </w:r>
+      <w:r>
+        <w:rPr>
+          <w:b w:val="0"/>
+          <w:bCs w:val="0"/>
+          <w:sz w:val="22"/>
+          <w:szCs w:val="22"/>
+          <w:u w:val="none"/>
+        </w:rPr>
+        <w:t>https://github.com/ICEI-PUC-Minas-PMGCC-TI/tiaw-pmg-cc-t-20202-interacoes-sociais</w:t>
+      </w:r>
+      <w:r>
+        <w:rPr>
+          <w:b w:val="0"/>
+          <w:bCs w:val="0"/>
+          <w:sz w:val="22"/>
+          <w:szCs w:val="22"/>
+          <w:u w:val="none"/>
+        </w:rPr>
+        <w:t>;</w:t>
+      </w:r>
+    </w:p>
+    <w:p>
+      <w:pPr>
+        <w:pStyle w:val="Normal"/>
+        <w:jc w:val="left"/>
+        <w:rPr>
+          <w:b w:val="0"/>
+          <w:bCs w:val="0"/>
+          <w:sz w:val="22"/>
+          <w:szCs w:val="22"/>
+          <w:u w:val="none"/>
+        </w:rPr>
+      </w:pPr>
+      <w:r>
+        <w:rPr>
+          <w:b w:val="0"/>
+          <w:bCs w:val="0"/>
+          <w:sz w:val="22"/>
+          <w:szCs w:val="22"/>
+          <w:u w:val="none"/>
+        </w:rPr>
+        <w:t>2º. Descompacte o arquivo em uma pasta específica;</w:t>
+      </w:r>
+    </w:p>
+    <w:p>
+      <w:pPr>
+        <w:pStyle w:val="Normal"/>
+        <w:jc w:val="left"/>
+        <w:rPr>
+          <w:b w:val="0"/>
+          <w:bCs w:val="0"/>
+          <w:sz w:val="22"/>
+          <w:szCs w:val="22"/>
+          <w:u w:val="none"/>
+        </w:rPr>
+      </w:pPr>
+      <w:r>
+        <w:rPr>
+          <w:b w:val="0"/>
+          <w:bCs w:val="0"/>
+          <w:sz w:val="22"/>
+          <w:szCs w:val="22"/>
+          <w:u w:val="none"/>
+        </w:rPr>
+        <w:t xml:space="preserve">3º. Abra o Visual Studio </w:t>
+      </w:r>
+      <w:proofErr w:type="spellStart"/>
+      <w:r>
+        <w:rPr>
+          <w:b w:val="0"/>
+          <w:bCs w:val="0"/>
+          <w:sz w:val="22"/>
+          <w:szCs w:val="22"/>
+          <w:u w:val="none"/>
+        </w:rPr>
+        <w:t>Code</w:t>
+      </w:r>
+      <w:proofErr w:type="spellEnd"/>
+      <w:r>
+        <w:rPr>
+          <w:b w:val="0"/>
+          <w:bCs w:val="0"/>
+          <w:sz w:val="22"/>
+          <w:szCs w:val="22"/>
+          <w:u w:val="none"/>
+        </w:rPr>
+        <w:t xml:space="preserve"> e execute o Live Server;</w:t>
+      </w:r>
+    </w:p>
+    <w:p>
+      <w:pPr>
+        <w:pStyle w:val="Normal"/>
+        <w:jc w:val="left"/>
+        <w:rPr>
+          <w:b w:val="0"/>
+          <w:bCs w:val="0"/>
+          <w:sz w:val="22"/>
+          <w:szCs w:val="22"/>
+          <w:u w:val="none"/>
+        </w:rPr>
+      </w:pPr>
+      <w:r>
+        <w:rPr>
+          <w:b w:val="0"/>
+          <w:bCs w:val="0"/>
+          <w:sz w:val="22"/>
+          <w:szCs w:val="22"/>
+          <w:u w:val="none"/>
+        </w:rPr>
+        <w:t>4º. Abra um navegador de Internet e informe a seguinte URL:</w:t>
+      </w:r>
+    </w:p>
+    <w:p>
+      <w:pPr>
+        <w:pStyle w:val="Normal"/>
+        <w:jc w:val="left"/>
+        <w:rPr>
+          <w:b w:val="0"/>
+          <w:bCs w:val="0"/>
+          <w:u w:val="none"/>
+        </w:rPr>
+      </w:pPr>
+      <w:r>
+        <w:rPr>
+          <w:b w:val="0"/>
+          <w:bCs w:val="0"/>
+          <w:sz w:val="22"/>
+          <w:szCs w:val="22"/>
+          <w:u w:val="none"/>
+        </w:rPr>
+        <w:t>http://127.0.0.1:5501/src/template/index.html</w:t>
+      </w:r>
+    </w:p>
+    <w:p>
+      <w:pPr>
+        <w:pStyle w:val="Normal"/>
+        <w:jc w:val="left"/>
+        <w:rPr>
+          <w:b w:val="0"/>
+          <w:bCs w:val="0"/>
+          <w:sz w:val="22"/>
+          <w:szCs w:val="22"/>
+          <w:u w:val="none"/>
+        </w:rPr>
+      </w:pPr>
+      <w:r>
+        <w:rPr>
+          <w:b w:val="0"/>
+          <w:bCs w:val="0"/>
+          <w:sz w:val="22"/>
+          <w:szCs w:val="22"/>
+          <w:u w:val="none"/>
+        </w:rPr>
+        <w:t>5º Para fazer acesso as páginas de cadastro basta clicar no botão ingressar e escolher entre cadastro de paciente e cadastro de psicólogo.</w:t>
+      </w:r>
+    </w:p>
+    <w:p>
+      <w:pPr>
+        <w:pStyle w:val="Normal"/>
+        <w:jc w:val="left"/>
+        <w:rPr>
+          <w:b w:val="0"/>
+          <w:bCs w:val="0"/>
+          <w:sz w:val="22"/>
+          <w:szCs w:val="22"/>
+          <w:u w:val="none"/>
+        </w:rPr>
+      </w:pPr>
+      <w:r>
+        <w:rPr>
+          <w:b w:val="0"/>
+          <w:bCs w:val="0"/>
+          <w:sz w:val="22"/>
+          <w:szCs w:val="22"/>
+          <w:u w:val="none"/>
+        </w:rPr>
+        <w:t xml:space="preserve"> </w:t>
+      </w:r>
+    </w:p>
+    <w:p>
+      <w:pPr>
+        <w:pStyle w:val="Normal"/>
+        <w:jc w:val="left"/>
+        <w:rPr>
+          <w:b w:val="1"/>
+          <w:bCs w:val="1"/>
+          <w:sz w:val="22"/>
+          <w:szCs w:val="22"/>
+          <w:u w:val="none"/>
+        </w:rPr>
+      </w:pPr>
+      <w:r>
+        <w:rPr>
+          <w:b w:val="1"/>
+          <w:bCs w:val="1"/>
+          <w:sz w:val="22"/>
+          <w:szCs w:val="22"/>
+          <w:u w:val="none"/>
+        </w:rPr>
+        <w:t>Segunda maneira:</w:t>
+      </w:r>
+    </w:p>
+    <w:p>
+      <w:pPr>
+        <w:pStyle w:val="Normal"/>
+        <w:jc w:val="left"/>
+        <w:rPr>
+          <w:b w:val="0"/>
+          <w:bCs w:val="0"/>
+          <w:sz w:val="22"/>
+          <w:szCs w:val="22"/>
+          <w:u w:val="none"/>
+        </w:rPr>
+      </w:pPr>
+      <w:r>
+        <w:rPr>
+          <w:b w:val="0"/>
+          <w:bCs w:val="0"/>
+          <w:sz w:val="22"/>
+          <w:szCs w:val="22"/>
+          <w:u w:val="none"/>
+        </w:rPr>
+        <w:t>Abra um navegador de Internet e informe a seguinte URL: https://Interacoes-Sociais.yanrodrigues.repl.co</w:t>
+      </w:r>
+    </w:p>
+    <w:p>
+      <w:pPr>
+        <w:pStyle w:val="Ttulo1"/>
+        <w:ind w:left="0" w:firstLine="0"/>
+        <w:jc w:val="left"/>
+        <w:rPr>
+          <w:b/>
+          <w:sz w:val="36"/>
+          <w:szCs w:val="36"/>
+        </w:rPr>
+      </w:pPr>
+      <w:bookmarkStart w:name="_Toc53138836" w:id="20"/>
+      <w:r>
+        <w:rPr>
+          <w:b/>
+          <w:sz w:val="36"/>
+          <w:szCs w:val="36"/>
+        </w:rPr>
+        <w:t>5. Implementação da Solução</w:t>
+      </w:r>
+      <w:bookmarkEnd w:id="20"/>
+      <w:r>
+        <w:rPr>
+          <w:b/>
+          <w:sz w:val="36"/>
+          <w:szCs w:val="36"/>
+        </w:rPr>
+        <w:t xml:space="preserve"> </w:t>
+      </w:r>
+    </w:p>
+    <w:p>
+      <w:r>
+        <w:t xml:space="preserve">Nesta seção são apresentados os detalhes técnicos da solução criada </w:t>
+      </w:r>
+      <w:proofErr w:type="gramStart"/>
+      <w:r>
+        <w:t>pelo equipe</w:t>
+      </w:r>
+      <w:proofErr w:type="gramEnd"/>
+      <w:r>
+        <w:t>, tratando da Arquitetura da Solução, as estruturas de dados e as telas já implementadas.</w:t>
+      </w:r>
+    </w:p>
+    <w:p>
+      <w:pPr>
+        <w:pStyle w:val="Ttulo2"/>
+      </w:pPr>
+      <w:bookmarkStart w:name="_hkyhu4lf2swe" w:colFirst="0" w:colLast="0" w:id="21"/>
+      <w:bookmarkStart w:name="_Toc53138837" w:id="22"/>
+      <w:bookmarkEnd w:id="21"/>
+      <w:r>
+        <w:lastRenderedPageBreak/>
+        <w:t>Arquitetura da Solução</w:t>
+      </w:r>
+      <w:bookmarkEnd w:id="22"/>
+    </w:p>
+    <w:p>
+      <w:r>
+        <w:t xml:space="preserve">Serão apresentados o diagrama de componentes de sua devida descrição, seguidamente das informações sobre a hospedagem e finalizando com as tecnologias utilizadas. </w:t>
+      </w:r>
+    </w:p>
+    <w:p>
+      <w:pPr>
+        <w:pStyle w:val="Ttulo3"/>
+      </w:pPr>
+      <w:bookmarkStart w:name="_i6ay8q8rs7n7" w:colFirst="0" w:colLast="0" w:id="23"/>
+      <w:bookmarkStart w:name="_Toc53138838" w:id="24"/>
+      <w:bookmarkEnd w:id="23"/>
+      <w:r>
+        <w:t>Diagrama de Componentes</w:t>
+      </w:r>
+      <w:bookmarkEnd w:id="24"/>
+    </w:p>
+    <w:p>
+      <w:r>
+        <w:t>Os componentes que fazem parte da solução são apresentados na Figura que se segue.</w:t>
+      </w:r>
+    </w:p>
+    <w:p/>
+    <w:p>
+      <w:pPr>
+        <w:jc w:val="center"/>
+      </w:pPr>
+      <w:r>
+        <w:drawing>
+          <wp:inline wp14:editId="4E5271F7" wp14:anchorId="47E3DC14">
+            <wp:extent cx="5733416" cy="3227070"/>
+            <wp:effectExtent l="0" t="0" r="635" b="0"/>
+            <wp:docPr id="2" name="Imagem 2" title=""/>
+            <wp:cNvGraphicFramePr>
+              <a:graphicFrameLocks noChangeAspect="1"/>
+            </wp:cNvGraphicFramePr>
+            <a:graphic>
+              <a:graphicData uri="http://schemas.openxmlformats.org/drawingml/2006/picture">
+                <pic:pic>
+                  <pic:nvPicPr>
+                    <pic:cNvPr id="0" name="Imagem 2"/>
+                    <pic:cNvPicPr/>
+                  </pic:nvPicPr>
+                  <pic:blipFill>
+                    <a:blip r:embed="R80eb1c646bbc4b7f">
+                      <a:extLst xmlns:a="http://schemas.openxmlformats.org/drawingml/2006/main">
                         <a:ext uri="{28A0092B-C50C-407E-A947-70E740481C1C}">
                           <a14:useLocalDpi xmlns:a14="http://schemas.microsoft.com/office/drawing/2010/main" val="0"/>
                         </a:ext>
@@ -10054,9 +10359,9 @@
                     </a:stretch>
                   </pic:blipFill>
                   <pic:spPr>
-                    <a:xfrm>
+                    <a:xfrm rot="0" flipH="0" flipV="0">
                       <a:off x="0" y="0"/>
-                      <a:ext cx="5733415" cy="3254375"/>
+                      <a:ext cx="5733416" cy="3227070"/>
                     </a:xfrm>
                     <a:prstGeom prst="rect">
                       <a:avLst/>
@@ -10069,12 +10374,220 @@
         </w:drawing>
       </w:r>
     </w:p>
+    <w:p/>
     <w:p>
       <w:pPr>
         <w:jc w:val="center"/>
       </w:pPr>
       <w:r>
-        <w:t>Figura 3 – Tecnologias Utilizadas</w:t>
+        <w:t xml:space="preserve">Figura 2 – Diagrama de </w:t>
+      </w:r>
+      <w:r>
+        <w:t>Componentes</w:t>
+      </w:r>
+    </w:p>
+    <w:p/>
+    <w:p>
+      <w:r>
+        <w:t>A solução implementada conta com os seguintes módulos:</w:t>
+      </w:r>
+    </w:p>
+    <w:p>
+      <w:pPr>
+        <w:numPr>
+          <w:ilvl w:val="0"/>
+          <w:numId w:val="8"/>
+        </w:numPr>
+      </w:pPr>
+      <w:r>
+        <w:rPr>
+          <w:b/>
+        </w:rPr>
+        <w:t xml:space="preserve">Navegador </w:t>
+      </w:r>
+      <w:r>
+        <w:t xml:space="preserve">- Interface básica do sistema </w:t>
+      </w:r>
+    </w:p>
+    <w:p>
+      <w:pPr>
+        <w:numPr>
+          <w:ilvl w:val="1"/>
+          <w:numId w:val="8"/>
+        </w:numPr>
+      </w:pPr>
+      <w:r>
+        <w:rPr>
+          <w:b/>
+        </w:rPr>
+        <w:t>Páginas Web</w:t>
+      </w:r>
+      <w:r>
+        <w:rPr>
+          <w:b/>
+        </w:rPr>
+        <w:t xml:space="preserve"> </w:t>
+      </w:r>
+      <w:r>
+        <w:t>– Páginas construídas com HTML e BootStrap, e estilizadas com CSS. Funcionalidades complexas foram adicionadas com o JavaScript.</w:t>
+      </w:r>
+    </w:p>
+    <w:p>
+      <w:pPr>
+        <w:ind w:left="1440"/>
+      </w:pPr>
+    </w:p>
+    <w:p>
+      <w:pPr>
+        <w:numPr>
+          <w:ilvl w:val="1"/>
+          <w:numId w:val="8"/>
+        </w:numPr>
+      </w:pPr>
+      <w:r>
+        <w:rPr>
+          <w:b/>
+        </w:rPr>
+        <w:t>Local Storage</w:t>
+      </w:r>
+      <w:r>
+        <w:t xml:space="preserve"> - Armazenamento mantido no Navegador, onde são implementados bancos de dados baseados em JSON. São eles: </w:t>
+      </w:r>
+    </w:p>
+    <w:p>
+      <w:pPr>
+        <w:numPr>
+          <w:ilvl w:val="2"/>
+          <w:numId w:val="8"/>
+        </w:numPr>
+      </w:pPr>
+      <w:r>
+        <w:rPr>
+          <w:b/>
+        </w:rPr>
+        <w:t>Login/Senha</w:t>
+      </w:r>
+      <w:r>
+        <w:t xml:space="preserve">- Conjunto de dados que operam juntos para identificar e distinguir cada usuário </w:t>
+      </w:r>
+    </w:p>
+    <w:p>
+      <w:pPr>
+        <w:numPr>
+          <w:ilvl w:val="2"/>
+          <w:numId w:val="8"/>
+        </w:numPr>
+      </w:pPr>
+      <w:r>
+        <w:rPr>
+          <w:b/>
+        </w:rPr>
+        <w:t>Perfil</w:t>
+      </w:r>
+      <w:r>
+        <w:t xml:space="preserve"> – Contém informações pessoais sobre cada usuário da aplicação web.</w:t>
+      </w:r>
+    </w:p>
+    <w:p>
+      <w:pPr>
+        <w:numPr>
+          <w:ilvl w:val="0"/>
+          <w:numId w:val="8"/>
+        </w:numPr>
+      </w:pPr>
+      <w:r>
+        <w:rPr>
+          <w:b/>
+        </w:rPr>
+        <w:t>API Consulta CRP</w:t>
+      </w:r>
+      <w:r>
+        <w:t xml:space="preserve"> – Será consultada a veracidade das informações prestadas pelos psicólogos que se cadastrarem.</w:t>
+      </w:r>
+    </w:p>
+    <w:p>
+      <w:pPr>
+        <w:numPr>
+          <w:ilvl w:val="0"/>
+          <w:numId w:val="8"/>
+        </w:numPr>
+      </w:pPr>
+      <w:r>
+        <w:rPr>
+          <w:b/>
+        </w:rPr>
+        <w:t xml:space="preserve">API Google Maps </w:t>
+      </w:r>
+      <w:r>
+        <w:t>– Para calcular a distância entre os pacientes e psicólogos, e assim os usuários poderão delimitar um range como filtro.</w:t>
+      </w:r>
+    </w:p>
+    <w:p>
+      <w:pPr>
+        <w:numPr>
+          <w:ilvl w:val="0"/>
+          <w:numId w:val="8"/>
+        </w:numPr>
+      </w:pPr>
+      <w:r>
+        <w:rPr>
+          <w:b/>
+        </w:rPr>
+        <w:t xml:space="preserve">Serviço Web </w:t>
+      </w:r>
+      <w:r>
+        <w:t>– Serviço web que irá ser utilizado para iniciar o contato, através de mensagens, entre o paciente e o psicólogo.</w:t>
+      </w:r>
+    </w:p>
+    <w:p>
+      <w:pPr>
+        <w:numPr>
+          <w:ilvl w:val="0"/>
+          <w:numId w:val="8"/>
+        </w:numPr>
+      </w:pPr>
+      <w:r>
+        <w:rPr>
+          <w:b/>
+        </w:rPr>
+        <w:t>Hospedagem</w:t>
+      </w:r>
+      <w:r>
+        <w:t xml:space="preserve"> - local na Internet onde as páginas são mantidas e acessadas pelo navegador. </w:t>
+      </w:r>
+    </w:p>
+    <w:p>
+      <w:pPr>
+        <w:pStyle w:val="Ttulo3"/>
+      </w:pPr>
+      <w:bookmarkStart w:name="_xo3n84rz8b9x" w:colFirst="0" w:colLast="0" w:id="25"/>
+      <w:bookmarkStart w:name="_Toc53138839" w:id="26"/>
+      <w:bookmarkEnd w:id="25"/>
+      <w:r>
+        <w:lastRenderedPageBreak/>
+        <w:t>Hospedagem</w:t>
+      </w:r>
+      <w:bookmarkEnd w:id="26"/>
+    </w:p>
+    <w:p>
+      <w:r>
+        <w:t xml:space="preserve">O site utiliza a plataforma do Repl.it como ambiente de hospedagem do site do projeto. O site é mantido no ambiente da URL: </w:t>
+      </w:r>
+    </w:p>
+    <w:p/>
+    <w:p>
+      <w:r>
+        <w:rPr>
+          <w:color w:val="4F81BD" w:themeColor="accent1"/>
+          <w:u w:val="single"/>
+        </w:rPr>
+        <w:t>https://tiaw-pmg-cc-t-20202-interacoes-sociais.christiansamue1.repl.co</w:t>
+      </w:r>
+    </w:p>
+    <w:p/>
+    <w:p>
+      <w:r>
+        <w:t xml:space="preserve">A publicação do site no Repl.it é feita por meio de uma submissão do projeto (push) via git para o repositório remoto que se encontra no endereço: </w:t>
       </w:r>
     </w:p>
     <w:p>
@@ -10086,11 +10599,106 @@
       </w:pPr>
     </w:p>
     <w:p>
+      <w:pPr>
+        <w:rPr>
+          <w:color w:val="4F81BD" w:themeColor="accent1"/>
+          <w:u w:val="single"/>
+        </w:rPr>
+      </w:pPr>
+      <w:r>
+        <w:rPr>
+          <w:color w:val="4F81BD" w:themeColor="accent1"/>
+          <w:u w:val="single"/>
+        </w:rPr>
+        <w:t>https://repl.it/@ChristianSamue1/tiaw-pmg-cc-t-20202-interacoes-sociais</w:t>
+      </w:r>
+    </w:p>
+    <w:p/>
+    <w:p>
+      <w:pPr>
+        <w:pStyle w:val="Ttulo3"/>
+      </w:pPr>
+      <w:bookmarkStart w:name="_Toc53138840" w:id="27"/>
+      <w:r>
+        <w:t>Tecnologias utilizadas</w:t>
+      </w:r>
+      <w:bookmarkEnd w:id="27"/>
+    </w:p>
+    <w:p>
+      <w:pPr>
+        <w:rPr>
+          <w:sz w:val="32"/>
+          <w:szCs w:val="32"/>
+        </w:rPr>
+      </w:pPr>
+      <w:r>
+        <w:drawing>
+          <wp:inline wp14:editId="2CCB61CD" wp14:anchorId="03FF1829">
+            <wp:extent cx="5733416" cy="3254375"/>
+            <wp:effectExtent l="0" t="0" r="635" b="3175"/>
+            <wp:docPr id="3" name="Imagem 3" title=""/>
+            <wp:cNvGraphicFramePr>
+              <a:graphicFrameLocks noChangeAspect="1"/>
+            </wp:cNvGraphicFramePr>
+            <a:graphic>
+              <a:graphicData uri="http://schemas.openxmlformats.org/drawingml/2006/picture">
+                <pic:pic>
+                  <pic:nvPicPr>
+                    <pic:cNvPr id="0" name="Imagem 3"/>
+                    <pic:cNvPicPr/>
+                  </pic:nvPicPr>
+                  <pic:blipFill>
+                    <a:blip r:embed="R4379cc14946f4836">
+                      <a:extLst xmlns:a="http://schemas.openxmlformats.org/drawingml/2006/main">
+                        <a:ext uri="{28A0092B-C50C-407E-A947-70E740481C1C}">
+                          <a14:useLocalDpi xmlns:a14="http://schemas.microsoft.com/office/drawing/2010/main" val="0"/>
+                        </a:ext>
+                      </a:extLst>
+                    </a:blip>
+                    <a:stretch>
+                      <a:fillRect/>
+                    </a:stretch>
+                  </pic:blipFill>
+                  <pic:spPr>
+                    <a:xfrm rot="0" flipH="0" flipV="0">
+                      <a:off x="0" y="0"/>
+                      <a:ext cx="5733416" cy="3254375"/>
+                    </a:xfrm>
+                    <a:prstGeom prst="rect">
+                      <a:avLst/>
+                    </a:prstGeom>
+                  </pic:spPr>
+                </pic:pic>
+              </a:graphicData>
+            </a:graphic>
+          </wp:inline>
+        </w:drawing>
+      </w:r>
+    </w:p>
+    <w:p>
+      <w:pPr>
+        <w:jc w:val="center"/>
+      </w:pPr>
+      <w:r>
+        <w:t>Figura 3 – Tecnologias Utilizadas</w:t>
+      </w:r>
+    </w:p>
+    <w:p>
+      <w:pPr>
+        <w:rPr>
+          <w:sz w:val="32"/>
+          <w:szCs w:val="32"/>
+        </w:rPr>
+      </w:pPr>
+    </w:p>
+    <w:p>
       <w:r>
         <w:t>Páginas desenvolvidas com HTML, CSS e JavaScript. O bootstrap é utilizado para facilitar o desenvolvimento das páginas com componentes pré-moldados, o bootstrap também auxilia na responsividade do site</w:t>
       </w:r>
       <w:r>
         <w:br/>
+      </w:r>
+      <w:r>
         <w:t>.</w:t>
       </w:r>
     </w:p>
@@ -10118,7 +10726,7 @@
       <w:pPr>
         <w:pStyle w:val="Ttulo2"/>
       </w:pPr>
-      <w:bookmarkStart w:id="28" w:name="_Toc53138841"/>
+      <w:bookmarkStart w:name="_Toc53138841" w:id="28"/>
       <w:r>
         <w:lastRenderedPageBreak/>
         <w:t>Funcionalidades do Sistema (Cadastro dos usuários)</w:t>
@@ -10145,7 +10753,7 @@
       <w:pPr>
         <w:pStyle w:val="Ttulo3"/>
       </w:pPr>
-      <w:bookmarkStart w:id="29" w:name="_Toc53138842"/>
+      <w:bookmarkStart w:name="_Toc53138842" w:id="29"/>
       <w:r>
         <w:t>Tela de cadastro dos usuários</w:t>
       </w:r>
@@ -10169,8 +10777,8 @@
           <w:noProof/>
         </w:rPr>
         <w:object w:dxaOrig="8664" w:dyaOrig="4723" w14:anchorId="7EA68CB0">
-          <v:rect id="rectole0000000005" o:spid="_x0000_i1025" style="width:433.5pt;height:236.25pt" o:ole="" o:preferrelative="t" stroked="f">
-            <v:imagedata r:id="rId22" o:title=""/>
+          <v:rect id="rectole0000000005" style="width:433.5pt;height:236.25pt" o:spid="_x0000_i1025" stroked="f" o:ole="" o:preferrelative="t">
+            <v:imagedata o:title="" r:id="rId22"/>
           </v:rect>
           <o:OLEObject Type="Embed" ProgID="StaticMetafile" ShapeID="rectole0000000005" DrawAspect="Content" ObjectID="_1664120190" r:id="rId23"/>
         </w:object>
@@ -10387,7 +10995,7 @@
       <w:r>
         <w:t xml:space="preserve"> </w:t>
       </w:r>
-      <w:hyperlink r:id="rId27" w:history="1">
+      <w:hyperlink w:history="1" r:id="rId27">
         <w:r>
           <w:rPr>
             <w:rStyle w:val="Hyperlink"/>
@@ -10403,7 +11011,7 @@
       <w:r>
         <w:t xml:space="preserve">IMASTERS. Fluxo de desenvolvimento com GitFlow. </w:t>
       </w:r>
-      <w:hyperlink r:id="rId28" w:history="1">
+      <w:hyperlink w:history="1" r:id="rId28">
         <w:r>
           <w:rPr>
             <w:rStyle w:val="Hyperlink"/>
@@ -10423,7 +11031,7 @@
       <w:footerReference w:type="default" r:id="rId30"/>
       <w:headerReference w:type="first" r:id="rId31"/>
       <w:footerReference w:type="first" r:id="rId32"/>
-      <w:pgSz w:w="11909" w:h="16834"/>
+      <w:pgSz w:w="11909" w:h="16834" w:orient="portrait"/>
       <w:pgMar w:top="708" w:right="1440" w:bottom="829" w:left="1440" w:header="350" w:footer="720" w:gutter="0"/>
       <w:pgNumType w:start="1"/>
       <w:cols w:space="720"/>
@@ -11238,7 +11846,7 @@
         <w:ind w:left="720" w:hanging="360"/>
       </w:pPr>
       <w:rPr>
-        <w:rFonts w:ascii="Symbol" w:hAnsi="Symbol" w:hint="default"/>
+        <w:rFonts w:hint="default" w:ascii="Symbol" w:hAnsi="Symbol"/>
         <w:sz w:val="20"/>
       </w:rPr>
     </w:lvl>
@@ -11254,7 +11862,7 @@
         <w:ind w:left="1440" w:hanging="360"/>
       </w:pPr>
       <w:rPr>
-        <w:rFonts w:ascii="Courier New" w:hAnsi="Courier New" w:hint="default"/>
+        <w:rFonts w:hint="default" w:ascii="Courier New" w:hAnsi="Courier New"/>
         <w:sz w:val="20"/>
       </w:rPr>
     </w:lvl>
@@ -11270,7 +11878,7 @@
         <w:ind w:left="2160" w:hanging="360"/>
       </w:pPr>
       <w:rPr>
-        <w:rFonts w:ascii="Wingdings" w:hAnsi="Wingdings" w:hint="default"/>
+        <w:rFonts w:hint="default" w:ascii="Wingdings" w:hAnsi="Wingdings"/>
         <w:sz w:val="20"/>
       </w:rPr>
     </w:lvl>
@@ -11286,7 +11894,7 @@
         <w:ind w:left="2880" w:hanging="360"/>
       </w:pPr>
       <w:rPr>
-        <w:rFonts w:ascii="Wingdings" w:hAnsi="Wingdings" w:hint="default"/>
+        <w:rFonts w:hint="default" w:ascii="Wingdings" w:hAnsi="Wingdings"/>
         <w:sz w:val="20"/>
       </w:rPr>
     </w:lvl>
@@ -11302,7 +11910,7 @@
         <w:ind w:left="3600" w:hanging="360"/>
       </w:pPr>
       <w:rPr>
-        <w:rFonts w:ascii="Wingdings" w:hAnsi="Wingdings" w:hint="default"/>
+        <w:rFonts w:hint="default" w:ascii="Wingdings" w:hAnsi="Wingdings"/>
         <w:sz w:val="20"/>
       </w:rPr>
     </w:lvl>
@@ -11318,7 +11926,7 @@
         <w:ind w:left="4320" w:hanging="360"/>
       </w:pPr>
       <w:rPr>
-        <w:rFonts w:ascii="Wingdings" w:hAnsi="Wingdings" w:hint="default"/>
+        <w:rFonts w:hint="default" w:ascii="Wingdings" w:hAnsi="Wingdings"/>
         <w:sz w:val="20"/>
       </w:rPr>
     </w:lvl>
@@ -11334,7 +11942,7 @@
         <w:ind w:left="5040" w:hanging="360"/>
       </w:pPr>
       <w:rPr>
-        <w:rFonts w:ascii="Wingdings" w:hAnsi="Wingdings" w:hint="default"/>
+        <w:rFonts w:hint="default" w:ascii="Wingdings" w:hAnsi="Wingdings"/>
         <w:sz w:val="20"/>
       </w:rPr>
     </w:lvl>
@@ -11350,7 +11958,7 @@
         <w:ind w:left="5760" w:hanging="360"/>
       </w:pPr>
       <w:rPr>
-        <w:rFonts w:ascii="Wingdings" w:hAnsi="Wingdings" w:hint="default"/>
+        <w:rFonts w:hint="default" w:ascii="Wingdings" w:hAnsi="Wingdings"/>
         <w:sz w:val="20"/>
       </w:rPr>
     </w:lvl>
@@ -11366,7 +11974,7 @@
         <w:ind w:left="6480" w:hanging="360"/>
       </w:pPr>
       <w:rPr>
-        <w:rFonts w:ascii="Wingdings" w:hAnsi="Wingdings" w:hint="default"/>
+        <w:rFonts w:hint="default" w:ascii="Wingdings" w:hAnsi="Wingdings"/>
         <w:sz w:val="20"/>
       </w:rPr>
     </w:lvl>
@@ -11500,7 +12108,7 @@
         <w:ind w:left="720" w:hanging="360"/>
       </w:pPr>
       <w:rPr>
-        <w:rFonts w:ascii="Symbol" w:hAnsi="Symbol" w:hint="default"/>
+        <w:rFonts w:hint="default" w:ascii="Symbol" w:hAnsi="Symbol"/>
         <w:sz w:val="20"/>
       </w:rPr>
     </w:lvl>
@@ -11516,7 +12124,7 @@
         <w:ind w:left="1440" w:hanging="360"/>
       </w:pPr>
       <w:rPr>
-        <w:rFonts w:ascii="Courier New" w:hAnsi="Courier New" w:hint="default"/>
+        <w:rFonts w:hint="default" w:ascii="Courier New" w:hAnsi="Courier New"/>
         <w:sz w:val="20"/>
       </w:rPr>
     </w:lvl>
@@ -11556,7 +12164,7 @@
         <w:ind w:left="3600" w:hanging="360"/>
       </w:pPr>
       <w:rPr>
-        <w:rFonts w:ascii="Wingdings" w:hAnsi="Wingdings" w:hint="default"/>
+        <w:rFonts w:hint="default" w:ascii="Wingdings" w:hAnsi="Wingdings"/>
         <w:sz w:val="20"/>
       </w:rPr>
     </w:lvl>
@@ -11572,7 +12180,7 @@
         <w:ind w:left="4320" w:hanging="360"/>
       </w:pPr>
       <w:rPr>
-        <w:rFonts w:ascii="Wingdings" w:hAnsi="Wingdings" w:hint="default"/>
+        <w:rFonts w:hint="default" w:ascii="Wingdings" w:hAnsi="Wingdings"/>
         <w:sz w:val="20"/>
       </w:rPr>
     </w:lvl>
@@ -11588,7 +12196,7 @@
         <w:ind w:left="5040" w:hanging="360"/>
       </w:pPr>
       <w:rPr>
-        <w:rFonts w:ascii="Wingdings" w:hAnsi="Wingdings" w:hint="default"/>
+        <w:rFonts w:hint="default" w:ascii="Wingdings" w:hAnsi="Wingdings"/>
         <w:sz w:val="20"/>
       </w:rPr>
     </w:lvl>
@@ -11604,7 +12212,7 @@
         <w:ind w:left="5760" w:hanging="360"/>
       </w:pPr>
       <w:rPr>
-        <w:rFonts w:ascii="Wingdings" w:hAnsi="Wingdings" w:hint="default"/>
+        <w:rFonts w:hint="default" w:ascii="Wingdings" w:hAnsi="Wingdings"/>
         <w:sz w:val="20"/>
       </w:rPr>
     </w:lvl>
@@ -11620,7 +12228,7 @@
         <w:ind w:left="6480" w:hanging="360"/>
       </w:pPr>
       <w:rPr>
-        <w:rFonts w:ascii="Wingdings" w:hAnsi="Wingdings" w:hint="default"/>
+        <w:rFonts w:hint="default" w:ascii="Wingdings" w:hAnsi="Wingdings"/>
         <w:sz w:val="20"/>
       </w:rPr>
     </w:lvl>
@@ -11772,11 +12380,11 @@
 </file>
 
 <file path=word/styles.xml><?xml version="1.0" encoding="utf-8"?>
-<w:styles xmlns:mc="http://schemas.openxmlformats.org/markup-compatibility/2006" xmlns:r="http://schemas.openxmlformats.org/officeDocument/2006/relationships" xmlns:w="http://schemas.openxmlformats.org/wordprocessingml/2006/main" xmlns:w14="http://schemas.microsoft.com/office/word/2010/wordml" xmlns:w15="http://schemas.microsoft.com/office/word/2012/wordml" xmlns:w16cex="http://schemas.microsoft.com/office/word/2018/wordml/cex" xmlns:w16cid="http://schemas.microsoft.com/office/word/2016/wordml/cid" xmlns:w16="http://schemas.microsoft.com/office/word/2018/wordml" xmlns:w16se="http://schemas.microsoft.com/office/word/2015/wordml/symex" mc:Ignorable="w14 w15 w16se w16cid w16 w16cex">
+<w:styles xmlns:wp14="http://schemas.microsoft.com/office/word/2010/wordprocessingDrawing" xmlns:mc="http://schemas.openxmlformats.org/markup-compatibility/2006" xmlns:r="http://schemas.openxmlformats.org/officeDocument/2006/relationships" xmlns:w="http://schemas.openxmlformats.org/wordprocessingml/2006/main" xmlns:w14="http://schemas.microsoft.com/office/word/2010/wordml" xmlns:w15="http://schemas.microsoft.com/office/word/2012/wordml" xmlns:w16cex="http://schemas.microsoft.com/office/word/2018/wordml/cex" xmlns:w16cid="http://schemas.microsoft.com/office/word/2016/wordml/cid" xmlns:w16="http://schemas.microsoft.com/office/word/2018/wordml" xmlns:w16se="http://schemas.microsoft.com/office/word/2015/wordml/symex" mc:Ignorable="w14 w15 w16se w16cid w16 w16cex wp14">
   <w:docDefaults>
     <w:rPrDefault>
       <w:rPr>
-        <w:rFonts w:ascii="Arial" w:eastAsia="Arial" w:hAnsi="Arial" w:cs="Arial"/>
+        <w:rFonts w:ascii="Arial" w:hAnsi="Arial" w:eastAsia="Arial" w:cs="Arial"/>
         <w:sz w:val="22"/>
         <w:szCs w:val="22"/>
         <w:lang w:val="pt-BR" w:eastAsia="pt-BR" w:bidi="ar-SA"/>
@@ -11792,14 +12400,14 @@
   <w:latentStyles w:defLockedState="0" w:defUIPriority="99" w:defSemiHidden="0" w:defUnhideWhenUsed="0" w:defQFormat="0" w:count="376">
     <w:lsdException w:name="Normal" w:uiPriority="0" w:qFormat="1"/>
     <w:lsdException w:name="heading 1" w:uiPriority="9" w:qFormat="1"/>
-    <w:lsdException w:name="heading 2" w:semiHidden="1" w:uiPriority="0" w:unhideWhenUsed="1" w:qFormat="1"/>
-    <w:lsdException w:name="heading 3" w:semiHidden="1" w:uiPriority="0" w:unhideWhenUsed="1" w:qFormat="1"/>
-    <w:lsdException w:name="heading 4" w:semiHidden="1" w:uiPriority="9" w:unhideWhenUsed="1" w:qFormat="1"/>
-    <w:lsdException w:name="heading 5" w:semiHidden="1" w:uiPriority="9" w:unhideWhenUsed="1" w:qFormat="1"/>
-    <w:lsdException w:name="heading 6" w:semiHidden="1" w:uiPriority="9" w:unhideWhenUsed="1" w:qFormat="1"/>
-    <w:lsdException w:name="heading 7" w:semiHidden="1" w:uiPriority="9" w:unhideWhenUsed="1" w:qFormat="1"/>
-    <w:lsdException w:name="heading 8" w:semiHidden="1" w:uiPriority="9" w:unhideWhenUsed="1" w:qFormat="1"/>
-    <w:lsdException w:name="heading 9" w:semiHidden="1" w:uiPriority="9" w:unhideWhenUsed="1" w:qFormat="1"/>
+    <w:lsdException w:name="heading 2" w:uiPriority="0" w:semiHidden="1" w:unhideWhenUsed="1" w:qFormat="1"/>
+    <w:lsdException w:name="heading 3" w:uiPriority="0" w:semiHidden="1" w:unhideWhenUsed="1" w:qFormat="1"/>
+    <w:lsdException w:name="heading 4" w:uiPriority="9" w:semiHidden="1" w:unhideWhenUsed="1" w:qFormat="1"/>
+    <w:lsdException w:name="heading 5" w:uiPriority="9" w:semiHidden="1" w:unhideWhenUsed="1" w:qFormat="1"/>
+    <w:lsdException w:name="heading 6" w:uiPriority="9" w:semiHidden="1" w:unhideWhenUsed="1" w:qFormat="1"/>
+    <w:lsdException w:name="heading 7" w:uiPriority="9" w:semiHidden="1" w:unhideWhenUsed="1" w:qFormat="1"/>
+    <w:lsdException w:name="heading 8" w:uiPriority="9" w:semiHidden="1" w:unhideWhenUsed="1" w:qFormat="1"/>
+    <w:lsdException w:name="heading 9" w:uiPriority="9" w:semiHidden="1" w:unhideWhenUsed="1" w:qFormat="1"/>
     <w:lsdException w:name="index 1" w:semiHidden="1" w:unhideWhenUsed="1"/>
     <w:lsdException w:name="index 2" w:semiHidden="1" w:unhideWhenUsed="1"/>
     <w:lsdException w:name="index 3" w:semiHidden="1" w:unhideWhenUsed="1"/>
@@ -11809,22 +12417,22 @@
     <w:lsdException w:name="index 7" w:semiHidden="1" w:unhideWhenUsed="1"/>
     <w:lsdException w:name="index 8" w:semiHidden="1" w:unhideWhenUsed="1"/>
     <w:lsdException w:name="index 9" w:semiHidden="1" w:unhideWhenUsed="1"/>
-    <w:lsdException w:name="toc 1" w:semiHidden="1" w:uiPriority="39" w:unhideWhenUsed="1"/>
-    <w:lsdException w:name="toc 2" w:semiHidden="1" w:uiPriority="39" w:unhideWhenUsed="1"/>
-    <w:lsdException w:name="toc 3" w:semiHidden="1" w:uiPriority="39" w:unhideWhenUsed="1"/>
-    <w:lsdException w:name="toc 4" w:semiHidden="1" w:uiPriority="39" w:unhideWhenUsed="1"/>
-    <w:lsdException w:name="toc 5" w:semiHidden="1" w:uiPriority="39" w:unhideWhenUsed="1"/>
-    <w:lsdException w:name="toc 6" w:semiHidden="1" w:uiPriority="39" w:unhideWhenUsed="1"/>
-    <w:lsdException w:name="toc 7" w:semiHidden="1" w:uiPriority="39" w:unhideWhenUsed="1"/>
-    <w:lsdException w:name="toc 8" w:semiHidden="1" w:uiPriority="39" w:unhideWhenUsed="1"/>
-    <w:lsdException w:name="toc 9" w:semiHidden="1" w:uiPriority="39" w:unhideWhenUsed="1"/>
+    <w:lsdException w:name="toc 1" w:uiPriority="39" w:semiHidden="1" w:unhideWhenUsed="1"/>
+    <w:lsdException w:name="toc 2" w:uiPriority="39" w:semiHidden="1" w:unhideWhenUsed="1"/>
+    <w:lsdException w:name="toc 3" w:uiPriority="39" w:semiHidden="1" w:unhideWhenUsed="1"/>
+    <w:lsdException w:name="toc 4" w:uiPriority="39" w:semiHidden="1" w:unhideWhenUsed="1"/>
+    <w:lsdException w:name="toc 5" w:uiPriority="39" w:semiHidden="1" w:unhideWhenUsed="1"/>
+    <w:lsdException w:name="toc 6" w:uiPriority="39" w:semiHidden="1" w:unhideWhenUsed="1"/>
+    <w:lsdException w:name="toc 7" w:uiPriority="39" w:semiHidden="1" w:unhideWhenUsed="1"/>
+    <w:lsdException w:name="toc 8" w:uiPriority="39" w:semiHidden="1" w:unhideWhenUsed="1"/>
+    <w:lsdException w:name="toc 9" w:uiPriority="39" w:semiHidden="1" w:unhideWhenUsed="1"/>
     <w:lsdException w:name="Normal Indent" w:semiHidden="1" w:unhideWhenUsed="1"/>
     <w:lsdException w:name="footnote text" w:semiHidden="1" w:unhideWhenUsed="1"/>
     <w:lsdException w:name="annotation text" w:semiHidden="1" w:unhideWhenUsed="1"/>
     <w:lsdException w:name="header" w:semiHidden="1" w:unhideWhenUsed="1"/>
     <w:lsdException w:name="footer" w:semiHidden="1" w:unhideWhenUsed="1"/>
     <w:lsdException w:name="index heading" w:semiHidden="1" w:unhideWhenUsed="1"/>
-    <w:lsdException w:name="caption" w:semiHidden="1" w:uiPriority="35" w:unhideWhenUsed="1" w:qFormat="1"/>
+    <w:lsdException w:name="caption" w:uiPriority="35" w:semiHidden="1" w:unhideWhenUsed="1" w:qFormat="1"/>
     <w:lsdException w:name="table of figures" w:semiHidden="1" w:unhideWhenUsed="1"/>
     <w:lsdException w:name="envelope address" w:semiHidden="1" w:unhideWhenUsed="1"/>
     <w:lsdException w:name="envelope return" w:semiHidden="1" w:unhideWhenUsed="1"/>
@@ -11855,7 +12463,7 @@
     <w:lsdException w:name="Title" w:uiPriority="10" w:qFormat="1"/>
     <w:lsdException w:name="Closing" w:semiHidden="1" w:unhideWhenUsed="1"/>
     <w:lsdException w:name="Signature" w:semiHidden="1" w:unhideWhenUsed="1"/>
-    <w:lsdException w:name="Default Paragraph Font" w:semiHidden="1" w:uiPriority="1" w:unhideWhenUsed="1"/>
+    <w:lsdException w:name="Default Paragraph Font" w:uiPriority="1" w:semiHidden="1" w:unhideWhenUsed="1"/>
     <w:lsdException w:name="Body Text" w:semiHidden="1" w:unhideWhenUsed="1"/>
     <w:lsdException w:name="Body Text Indent" w:semiHidden="1" w:unhideWhenUsed="1"/>
     <w:lsdException w:name="List Continue" w:semiHidden="1" w:unhideWhenUsed="1"/>
@@ -12055,8 +12663,8 @@
     <w:lsdException w:name="Subtle Reference" w:uiPriority="31" w:qFormat="1"/>
     <w:lsdException w:name="Intense Reference" w:uiPriority="32" w:qFormat="1"/>
     <w:lsdException w:name="Book Title" w:uiPriority="33" w:qFormat="1"/>
-    <w:lsdException w:name="Bibliography" w:semiHidden="1" w:uiPriority="37" w:unhideWhenUsed="1"/>
-    <w:lsdException w:name="TOC Heading" w:semiHidden="1" w:uiPriority="39" w:unhideWhenUsed="1" w:qFormat="1"/>
+    <w:lsdException w:name="Bibliography" w:uiPriority="37" w:semiHidden="1" w:unhideWhenUsed="1"/>
+    <w:lsdException w:name="TOC Heading" w:uiPriority="39" w:semiHidden="1" w:unhideWhenUsed="1" w:qFormat="1"/>
     <w:lsdException w:name="Plain Table 1" w:uiPriority="41"/>
     <w:lsdException w:name="Plain Table 2" w:uiPriority="42"/>
     <w:lsdException w:name="Plain Table 3" w:uiPriority="43"/>
@@ -12167,7 +12775,7 @@
     <w:lsdException w:name="Unresolved Mention" w:semiHidden="1" w:unhideWhenUsed="1"/>
     <w:lsdException w:name="Smart Link" w:semiHidden="1" w:unhideWhenUsed="1"/>
   </w:latentStyles>
-  <w:style w:type="paragraph" w:default="1" w:styleId="Normal">
+  <w:style w:type="paragraph" w:styleId="Normal" w:default="1">
     <w:name w:val="Normal"/>
     <w:qFormat/>
   </w:style>
@@ -12282,13 +12890,13 @@
       <w:color w:val="666666"/>
     </w:rPr>
   </w:style>
-  <w:style w:type="character" w:default="1" w:styleId="Fontepargpadro">
+  <w:style w:type="character" w:styleId="Fontepargpadro" w:default="1">
     <w:name w:val="Default Paragraph Font"/>
     <w:uiPriority w:val="1"/>
     <w:semiHidden/>
     <w:unhideWhenUsed/>
   </w:style>
-  <w:style w:type="table" w:default="1" w:styleId="Tabelanormal">
+  <w:style w:type="table" w:styleId="Tabelanormal" w:default="1">
     <w:name w:val="Normal Table"/>
     <w:uiPriority w:val="99"/>
     <w:semiHidden/>
@@ -12303,14 +12911,14 @@
       </w:tblCellMar>
     </w:tblPr>
   </w:style>
-  <w:style w:type="numbering" w:default="1" w:styleId="Semlista">
+  <w:style w:type="numbering" w:styleId="Semlista" w:default="1">
     <w:name w:val="No List"/>
     <w:uiPriority w:val="99"/>
     <w:semiHidden/>
     <w:unhideWhenUsed/>
   </w:style>
-  <w:style w:type="table" w:customStyle="1" w:styleId="TableNormal">
-    <w:name w:val="Table Normal"/>
+  <w:style w:type="table" w:styleId="TableNormal" w:customStyle="1">
+    <w:name w:val="Normal Table0"/>
     <w:tblPr>
       <w:tblCellMar>
         <w:top w:w="0" w:type="dxa"/>
@@ -12336,7 +12944,7 @@
       <w:szCs w:val="52"/>
     </w:rPr>
   </w:style>
-  <w:style w:type="table" w:customStyle="1" w:styleId="TableNormal0">
+  <w:style w:type="table" w:styleId="TableNormal0" w:customStyle="1">
     <w:name w:val="Table Normal"/>
     <w:tblPr>
       <w:tblCellMar>
@@ -12364,7 +12972,7 @@
       <w:szCs w:val="30"/>
     </w:rPr>
   </w:style>
-  <w:style w:type="table" w:customStyle="1" w:styleId="a">
+  <w:style w:type="table" w:styleId="a" w:customStyle="1">
     <w:basedOn w:val="TableNormal0"/>
     <w:tblPr>
       <w:tblStyleRowBandSize w:val="1"/>
@@ -12377,7 +12985,7 @@
       </w:tblCellMar>
     </w:tblPr>
   </w:style>
-  <w:style w:type="table" w:customStyle="1" w:styleId="a0">
+  <w:style w:type="table" w:styleId="a0" w:customStyle="1">
     <w:basedOn w:val="TableNormal0"/>
     <w:tblPr>
       <w:tblStyleRowBandSize w:val="1"/>
@@ -12390,7 +12998,7 @@
       </w:tblCellMar>
     </w:tblPr>
   </w:style>
-  <w:style w:type="table" w:customStyle="1" w:styleId="a1">
+  <w:style w:type="table" w:styleId="a1" w:customStyle="1">
     <w:basedOn w:val="TableNormal0"/>
     <w:tblPr>
       <w:tblStyleRowBandSize w:val="1"/>
@@ -12403,7 +13011,7 @@
       </w:tblCellMar>
     </w:tblPr>
   </w:style>
-  <w:style w:type="table" w:customStyle="1" w:styleId="a2">
+  <w:style w:type="table" w:styleId="a2" w:customStyle="1">
     <w:basedOn w:val="TableNormal0"/>
     <w:tblPr>
       <w:tblStyleRowBandSize w:val="1"/>
@@ -12416,7 +13024,7 @@
       </w:tblCellMar>
     </w:tblPr>
   </w:style>
-  <w:style w:type="table" w:customStyle="1" w:styleId="a3">
+  <w:style w:type="table" w:styleId="a3" w:customStyle="1">
     <w:basedOn w:val="TableNormal0"/>
     <w:tblPr>
       <w:tblStyleRowBandSize w:val="1"/>
@@ -12429,7 +13037,7 @@
       </w:tblCellMar>
     </w:tblPr>
   </w:style>
-  <w:style w:type="table" w:customStyle="1" w:styleId="a4">
+  <w:style w:type="table" w:styleId="a4" w:customStyle="1">
     <w:basedOn w:val="TableNormal0"/>
     <w:tblPr>
       <w:tblStyleRowBandSize w:val="1"/>
@@ -12442,7 +13050,7 @@
       </w:tblCellMar>
     </w:tblPr>
   </w:style>
-  <w:style w:type="table" w:customStyle="1" w:styleId="a5">
+  <w:style w:type="table" w:styleId="a5" w:customStyle="1">
     <w:basedOn w:val="TableNormal0"/>
     <w:tblPr>
       <w:tblStyleRowBandSize w:val="1"/>
@@ -12455,7 +13063,7 @@
       </w:tblCellMar>
     </w:tblPr>
   </w:style>
-  <w:style w:type="table" w:customStyle="1" w:styleId="a6">
+  <w:style w:type="table" w:styleId="a6" w:customStyle="1">
     <w:basedOn w:val="TableNormal0"/>
     <w:tblPr>
       <w:tblStyleRowBandSize w:val="1"/>
@@ -12468,7 +13076,7 @@
       </w:tblCellMar>
     </w:tblPr>
   </w:style>
-  <w:style w:type="table" w:customStyle="1" w:styleId="a7">
+  <w:style w:type="table" w:styleId="a7" w:customStyle="1">
     <w:basedOn w:val="TableNormal0"/>
     <w:tblPr>
       <w:tblStyleRowBandSize w:val="1"/>
@@ -12481,7 +13089,7 @@
       </w:tblCellMar>
     </w:tblPr>
   </w:style>
-  <w:style w:type="table" w:customStyle="1" w:styleId="a8">
+  <w:style w:type="table" w:styleId="a8" w:customStyle="1">
     <w:basedOn w:val="TableNormal0"/>
     <w:tblPr>
       <w:tblStyleRowBandSize w:val="1"/>
@@ -12494,7 +13102,7 @@
       </w:tblCellMar>
     </w:tblPr>
   </w:style>
-  <w:style w:type="table" w:customStyle="1" w:styleId="a9">
+  <w:style w:type="table" w:styleId="a9" w:customStyle="1">
     <w:basedOn w:val="TableNormal0"/>
     <w:tblPr>
       <w:tblStyleRowBandSize w:val="1"/>
@@ -12507,7 +13115,7 @@
       </w:tblCellMar>
     </w:tblPr>
   </w:style>
-  <w:style w:type="table" w:customStyle="1" w:styleId="aa">
+  <w:style w:type="table" w:styleId="aa" w:customStyle="1">
     <w:basedOn w:val="TableNormal0"/>
     <w:tblPr>
       <w:tblStyleRowBandSize w:val="1"/>
@@ -12520,7 +13128,7 @@
       </w:tblCellMar>
     </w:tblPr>
   </w:style>
-  <w:style w:type="table" w:customStyle="1" w:styleId="ab">
+  <w:style w:type="table" w:styleId="ab" w:customStyle="1">
     <w:basedOn w:val="TableNormal0"/>
     <w:tblPr>
       <w:tblStyleRowBandSize w:val="1"/>
@@ -12533,7 +13141,7 @@
       </w:tblCellMar>
     </w:tblPr>
   </w:style>
-  <w:style w:type="table" w:customStyle="1" w:styleId="ac">
+  <w:style w:type="table" w:styleId="ac" w:customStyle="1">
     <w:basedOn w:val="TableNormal0"/>
     <w:tblPr>
       <w:tblStyleRowBandSize w:val="1"/>
@@ -12546,7 +13154,7 @@
       </w:tblCellMar>
     </w:tblPr>
   </w:style>
-  <w:style w:type="table" w:customStyle="1" w:styleId="ad">
+  <w:style w:type="table" w:styleId="ad" w:customStyle="1">
     <w:basedOn w:val="TableNormal0"/>
     <w:tblPr>
       <w:tblStyleRowBandSize w:val="1"/>
@@ -12559,7 +13167,7 @@
       </w:tblCellMar>
     </w:tblPr>
   </w:style>
-  <w:style w:type="table" w:customStyle="1" w:styleId="ae">
+  <w:style w:type="table" w:styleId="ae" w:customStyle="1">
     <w:basedOn w:val="TableNormal0"/>
     <w:tblPr>
       <w:tblStyleRowBandSize w:val="1"/>
@@ -12572,7 +13180,7 @@
       </w:tblCellMar>
     </w:tblPr>
   </w:style>
-  <w:style w:type="table" w:customStyle="1" w:styleId="af">
+  <w:style w:type="table" w:styleId="af" w:customStyle="1">
     <w:basedOn w:val="TableNormal0"/>
     <w:tblPr>
       <w:tblStyleRowBandSize w:val="1"/>
@@ -12634,7 +13242,7 @@
       <w:u w:val="single"/>
     </w:rPr>
   </w:style>
-  <w:style w:type="character" w:customStyle="1" w:styleId="Ttulo1Char">
+  <w:style w:type="character" w:styleId="Ttulo1Char" w:customStyle="1">
     <w:name w:val="Título 1 Char"/>
     <w:basedOn w:val="Fontepargpadro"/>
     <w:link w:val="Ttulo1"/>
@@ -12657,7 +13265,7 @@
       <w:jc w:val="left"/>
     </w:pPr>
     <w:rPr>
-      <w:rFonts w:ascii="Times New Roman" w:eastAsiaTheme="minorEastAsia" w:hAnsi="Times New Roman" w:cs="Times New Roman"/>
+      <w:rFonts w:ascii="Times New Roman" w:hAnsi="Times New Roman" w:cs="Times New Roman" w:eastAsiaTheme="minorEastAsia"/>
       <w:sz w:val="24"/>
       <w:szCs w:val="24"/>
     </w:rPr>
@@ -12686,6 +13294,39 @@
     </w:rPr>
   </w:style>
 </w:styles>
+</file>
+
+<file path=word/glossary/document.xml><?xml version="1.0" encoding="utf-8"?>
+<w:glossaryDocument xmlns:w14="http://schemas.microsoft.com/office/word/2010/wordml" xmlns:w="http://schemas.openxmlformats.org/wordprocessingml/2006/main">
+  <w:docParts>
+    <w:docPart>
+      <w:docPartPr>
+        <w:name w:val="DefaultPlaceholder_1081868574"/>
+        <w:category>
+          <w:name w:val="General"/>
+          <w:gallery w:val="placeholder"/>
+        </w:category>
+        <w:types>
+          <w:type w:val="bbPlcHdr"/>
+        </w:types>
+        <w:behaviors>
+          <w:behavior w:val="content"/>
+        </w:behaviors>
+        <w:guid w:val="{9141dacb-2414-411c-81dd-9a8e8d584571}"/>
+      </w:docPartPr>
+      <w:docPartBody>
+        <w:p>
+          <w:r>
+            <w:rPr>
+              <w:rStyle w:val="PlaceholderText"/>
+            </w:rPr>
+            <w:t/>
+          </w:r>
+        </w:p>
+      </w:docPartBody>
+    </w:docPart>
+  </w:docParts>
+</w:glossaryDocument>
 </file>
 
 <file path=word/theme/theme1.xml><?xml version="1.0" encoding="utf-8"?>

</xml_diff>